<commit_message>
Adicionado draft da tarefa 2
</commit_message>
<xml_diff>
--- a/TemplateProjectoFCT.docx
+++ b/TemplateProjectoFCT.docx
@@ -2703,8 +2703,6 @@
               </w:rPr>
               <w:t>18-10</w:t>
             </w:r>
-            <w:bookmarkStart w:id="0" w:name="_GoBack"/>
-            <w:bookmarkEnd w:id="0"/>
             <w:r>
               <w:rPr>
                 <w:rFonts w:ascii="Times New Roman" w:hAnsi="Times New Roman" w:cs="Times New Roman"/>
@@ -2796,26 +2794,266 @@
       </w:r>
     </w:p>
     <w:p>
-      <w:pPr>
-        <w:rPr>
-          <w:color w:val="FF0000"/>
-          <w:lang w:val="pt-PT"/>
-        </w:rPr>
-      </w:pPr>
-      <w:r>
-        <w:rPr>
-          <w:color w:val="FF0000"/>
-          <w:lang w:val="pt-PT"/>
-        </w:rPr>
-        <w:t>Texto aqui</w:t>
-      </w:r>
-    </w:p>
-    <w:p>
-      <w:pPr>
-        <w:rPr>
-          <w:lang w:val="pt-PT"/>
-        </w:rPr>
-      </w:pPr>
+      <w:r>
+        <w:t>Prepara</w:t>
+      </w:r>
+      <w:r>
+        <w:t>tions of silver nanowire/</w:t>
+      </w:r>
+      <w:proofErr w:type="spellStart"/>
+      <w:r>
+        <w:t>graphen</w:t>
+      </w:r>
+      <w:r>
+        <w:t>e</w:t>
+      </w:r>
+      <w:proofErr w:type="spellEnd"/>
+      <w:r>
+        <w:t xml:space="preserve"> hybrid transparent conductive thin films require</w:t>
+      </w:r>
+      <w:r>
+        <w:t xml:space="preserve"> the de</w:t>
+      </w:r>
+      <w:r>
+        <w:t>finition of several parameters. To achieve ITO-grade characteristics of conductivity and transparency, these have to be carefully selected.</w:t>
+      </w:r>
+    </w:p>
+    <w:p>
+      <w:r>
+        <w:t>T</w:t>
+      </w:r>
+      <w:r>
+        <w:t>h</w:t>
+      </w:r>
+      <w:r>
+        <w:t>e</w:t>
+      </w:r>
+      <w:r>
+        <w:t xml:space="preserve"> </w:t>
+      </w:r>
+      <w:r>
+        <w:t>main objectives of this task are</w:t>
+      </w:r>
+      <w:r>
+        <w:t xml:space="preserve"> to:</w:t>
+      </w:r>
+    </w:p>
+    <w:p>
+      <w:r>
+        <w:t>1)</w:t>
+      </w:r>
+      <w:r>
+        <w:t xml:space="preserve"> </w:t>
+      </w:r>
+      <w:proofErr w:type="gramStart"/>
+      <w:r>
+        <w:t>develop</w:t>
+      </w:r>
+      <w:proofErr w:type="gramEnd"/>
+      <w:r>
+        <w:t xml:space="preserve"> a simple </w:t>
+      </w:r>
+      <w:r>
+        <w:t xml:space="preserve">computer </w:t>
+      </w:r>
+      <w:r>
+        <w:t>model relating controllable parameters and macrosc</w:t>
+      </w:r>
+      <w:r>
+        <w:t>opic properties;</w:t>
+      </w:r>
+    </w:p>
+    <w:p>
+      <w:r>
+        <w:t xml:space="preserve">2) </w:t>
+      </w:r>
+      <w:proofErr w:type="gramStart"/>
+      <w:r>
+        <w:t>simulate</w:t>
+      </w:r>
+      <w:proofErr w:type="gramEnd"/>
+      <w:r>
+        <w:t xml:space="preserve"> </w:t>
+      </w:r>
+      <w:r>
+        <w:t>a great number of possible configurations that lead to desirable properties within the model</w:t>
+      </w:r>
+      <w:r>
+        <w:t>;</w:t>
+      </w:r>
+    </w:p>
+    <w:p>
+      <w:r>
+        <w:t xml:space="preserve">3) </w:t>
+      </w:r>
+      <w:proofErr w:type="gramStart"/>
+      <w:r>
+        <w:t>select</w:t>
+      </w:r>
+      <w:proofErr w:type="gramEnd"/>
+      <w:r>
+        <w:t xml:space="preserve"> a </w:t>
+      </w:r>
+      <w:r>
+        <w:t xml:space="preserve">list </w:t>
+      </w:r>
+      <w:r>
+        <w:t>of configurations to be manufactured and tested in following tasks.</w:t>
+      </w:r>
+    </w:p>
+    <w:p/>
+    <w:p>
+      <w:r>
+        <w:t>The model to be developed will be based on a geometric analysis of the randomly deposited silve</w:t>
+      </w:r>
+      <w:r>
+        <w:t xml:space="preserve">r nanowires and </w:t>
+      </w:r>
+      <w:proofErr w:type="spellStart"/>
+      <w:r>
+        <w:t>graphene</w:t>
+      </w:r>
+      <w:proofErr w:type="spellEnd"/>
+      <w:r>
+        <w:t xml:space="preserve"> sheets. Chemical considerations are to be taken into account to predict the electrical connections between the two. For a given simulated random sample a graph is to be constructed, from which the material electrical </w:t>
+      </w:r>
+      <w:r>
+        <w:t>and optical characteristics are to be</w:t>
+      </w:r>
+      <w:r>
+        <w:t xml:space="preserve"> calculated.</w:t>
+      </w:r>
+    </w:p>
+    <w:p>
+      <w:r>
+        <w:t xml:space="preserve">Simulation will </w:t>
+      </w:r>
+      <w:r>
+        <w:t xml:space="preserve">use Monte Carlo methods to optimize the </w:t>
+      </w:r>
+      <w:r>
+        <w:t>macroscopic properties and will require a computer cluster</w:t>
+      </w:r>
+      <w:r>
+        <w:t>.</w:t>
+      </w:r>
+      <w:r>
+        <w:t xml:space="preserve"> Due to the parallel nature of the calculations, a GPU cluster is preferable, as it offers better performance for a given cost.</w:t>
+      </w:r>
+    </w:p>
+    <w:p>
+      <w:r>
+        <w:t xml:space="preserve">A suitable set of </w:t>
+      </w:r>
+      <w:r>
+        <w:t>configurations, which take into account possible errors in the model,</w:t>
+      </w:r>
+      <w:r>
+        <w:t xml:space="preserve"> is to be selected, making possible to test the simulation results in experimental depositions.</w:t>
+      </w:r>
+    </w:p>
+    <w:p>
+      <w:r>
+        <w:t xml:space="preserve">This task is to be performed under the supervision of </w:t>
+      </w:r>
+      <w:proofErr w:type="spellStart"/>
+      <w:r>
+        <w:t>António</w:t>
+      </w:r>
+      <w:proofErr w:type="spellEnd"/>
+      <w:r>
+        <w:t xml:space="preserve"> Sa</w:t>
+      </w:r>
+      <w:r>
+        <w:t xml:space="preserve">muel Ávila </w:t>
+      </w:r>
+      <w:proofErr w:type="spellStart"/>
+      <w:r>
+        <w:t>Balula</w:t>
+      </w:r>
+      <w:proofErr w:type="spellEnd"/>
+      <w:r>
+        <w:t>.</w:t>
+      </w:r>
+    </w:p>
+    <w:p/>
+    <w:p>
+      <w:r>
+        <w:t>….</w:t>
+      </w:r>
+    </w:p>
+    <w:p>
+      <w:r>
+        <w:t xml:space="preserve">The main parameters subject to configuration in the manufacturing process are: </w:t>
+      </w:r>
+      <w:proofErr w:type="spellStart"/>
+      <w:r>
+        <w:t>AgNW</w:t>
+      </w:r>
+      <w:proofErr w:type="spellEnd"/>
+      <w:r>
+        <w:t xml:space="preserve"> density, </w:t>
+      </w:r>
+      <w:proofErr w:type="spellStart"/>
+      <w:r>
+        <w:t>graphene</w:t>
+      </w:r>
+      <w:proofErr w:type="spellEnd"/>
+      <w:r>
+        <w:t xml:space="preserve"> density, </w:t>
+      </w:r>
+      <w:proofErr w:type="spellStart"/>
+      <w:r>
+        <w:t>AgNW</w:t>
+      </w:r>
+      <w:proofErr w:type="spellEnd"/>
+      <w:r>
+        <w:t xml:space="preserve"> length, </w:t>
+      </w:r>
+      <w:proofErr w:type="spellStart"/>
+      <w:r>
+        <w:t>AgNW</w:t>
+      </w:r>
+      <w:proofErr w:type="spellEnd"/>
+      <w:r>
+        <w:t xml:space="preserve"> wall number, </w:t>
+      </w:r>
+      <w:proofErr w:type="spellStart"/>
+      <w:r>
+        <w:t>graphene</w:t>
+      </w:r>
+      <w:proofErr w:type="spellEnd"/>
+      <w:r>
+        <w:t xml:space="preserve"> dimensions, order of the deposition. (??????)</w:t>
+      </w:r>
+    </w:p>
+    <w:p>
+      <w:r>
+        <w:t>…</w:t>
+      </w:r>
+    </w:p>
+    <w:p>
+      <w:r>
+        <w:t>As the manufacturing process requires the definiti</w:t>
+      </w:r>
+      <w:r>
+        <w:t xml:space="preserve">on of a set of specifications, this task success is </w:t>
+      </w:r>
+      <w:proofErr w:type="gramStart"/>
+      <w:r>
+        <w:t>key</w:t>
+      </w:r>
+      <w:proofErr w:type="gramEnd"/>
+      <w:r>
+        <w:t xml:space="preserve"> to the following tasks.</w:t>
+      </w:r>
+    </w:p>
+    <w:p>
+      <w:r>
+        <w:t>.</w:t>
+      </w:r>
+      <w:bookmarkStart w:id="0" w:name="_GoBack"/>
+      <w:bookmarkEnd w:id="0"/>
     </w:p>
     <w:p>
       <w:pPr>
@@ -3314,6 +3552,7 @@
           </w:tcPr>
           <w:p>
             <w:r>
+              <w:lastRenderedPageBreak/>
               <w:t>3</w:t>
             </w:r>
           </w:p>
@@ -3925,7 +4164,7 @@
           </w:tcPr>
           <w:p>
             <w:r>
-              <w:t>2</w:t>
+              <w:t>4</w:t>
             </w:r>
           </w:p>
         </w:tc>
@@ -3938,7 +4177,7 @@
               <w:rPr>
                 <w:rFonts w:ascii="Times New Roman" w:hAnsi="Times New Roman" w:cs="Times New Roman"/>
               </w:rPr>
-              <w:t>Simulation- Stage 1</w:t>
+              <w:t>Simulation- Stage 2</w:t>
             </w:r>
           </w:p>
         </w:tc>
@@ -4477,6 +4716,7 @@
       </w:pPr>
       <w:proofErr w:type="spellStart"/>
       <w:r>
+        <w:lastRenderedPageBreak/>
         <w:t>Descrição</w:t>
       </w:r>
       <w:proofErr w:type="spellEnd"/>
@@ -5371,7 +5611,6 @@
               <w:rPr>
                 <w:color w:val="FF0000"/>
               </w:rPr>
-              <w:lastRenderedPageBreak/>
               <w:t>Maximo</w:t>
             </w:r>
             <w:proofErr w:type="spellEnd"/>
@@ -5841,7 +6080,15 @@
                 <w:rFonts w:ascii="Times New Roman" w:hAnsi="Times New Roman" w:cs="Times New Roman"/>
                 <w:color w:val="FF0000"/>
               </w:rPr>
-              <w:t>, Transactions on Nuclear Science, Vol. 57, No. 4, (August 2010), pp2147-</w:t>
+              <w:t xml:space="preserve">, Transactions on Nuclear Science, Vol. 57, No. 4, </w:t>
+            </w:r>
+            <w:r>
+              <w:rPr>
+                <w:rFonts w:ascii="Times New Roman" w:hAnsi="Times New Roman" w:cs="Times New Roman"/>
+                <w:color w:val="FF0000"/>
+              </w:rPr>
+              <w:lastRenderedPageBreak/>
+              <w:t>(August 2010), pp2147-</w:t>
             </w:r>
             <w:r>
               <w:rPr>
@@ -5876,6 +6123,7 @@
               <w:rPr>
                 <w:color w:val="FF0000"/>
               </w:rPr>
+              <w:lastRenderedPageBreak/>
               <w:t>Maximo</w:t>
             </w:r>
             <w:proofErr w:type="spellEnd"/>
@@ -6803,7 +7051,6 @@
           <w:p>
             <w:proofErr w:type="spellStart"/>
             <w:r>
-              <w:lastRenderedPageBreak/>
               <w:t>António</w:t>
             </w:r>
             <w:proofErr w:type="spellEnd"/>
@@ -7413,6 +7660,7 @@
               <w:rPr>
                 <w:lang w:val="pt-PT"/>
               </w:rPr>
+              <w:lastRenderedPageBreak/>
               <w:t>Bolseiro</w:t>
             </w:r>
             <w:r>
@@ -8009,7 +8257,6 @@
                 <w:b/>
                 <w:color w:val="32445F"/>
               </w:rPr>
-              <w:lastRenderedPageBreak/>
               <w:t>Descrição</w:t>
             </w:r>
             <w:proofErr w:type="spellEnd"/>
@@ -8674,7 +8921,19 @@
                 <w:szCs w:val="16"/>
                 <w:lang w:val="pt-PT"/>
               </w:rPr>
-              <w:t>Comunicações em encontros científicos internacionais</w:t>
+              <w:t xml:space="preserve">Comunicações em </w:t>
+            </w:r>
+            <w:r>
+              <w:rPr>
+                <w:rFonts w:ascii="Times New Roman" w:hAnsi="Times New Roman" w:cs="Times New Roman"/>
+                <w:b/>
+                <w:color w:val="32445F"/>
+                <w:sz w:val="18"/>
+                <w:szCs w:val="16"/>
+                <w:lang w:val="pt-PT"/>
+              </w:rPr>
+              <w:lastRenderedPageBreak/>
+              <w:t>encontros científicos internacionais</w:t>
             </w:r>
           </w:p>
           <w:p>
@@ -8800,6 +9059,7 @@
                 <w:szCs w:val="16"/>
                 <w:lang w:val="pt-PT"/>
               </w:rPr>
+              <w:lastRenderedPageBreak/>
               <w:t>Comunicações em encontros científicos nacionais</w:t>
             </w:r>
           </w:p>
@@ -10192,7 +10452,6 @@
                 <w:sz w:val="16"/>
                 <w:szCs w:val="16"/>
               </w:rPr>
-              <w:lastRenderedPageBreak/>
               <w:t>ADCIONAR SE ADEQUADO</w:t>
             </w:r>
           </w:p>
@@ -10518,6 +10777,7 @@
         <w:rPr>
           <w:lang w:val="pt-PT"/>
         </w:rPr>
+        <w:lastRenderedPageBreak/>
         <w:t>Instituição Proponente</w:t>
       </w:r>
       <w:r>
@@ -11830,7 +12090,6 @@
           <w:color w:val="FF0000"/>
           <w:lang w:val="pt-PT"/>
         </w:rPr>
-        <w:lastRenderedPageBreak/>
         <w:t>As despesas só são válidas nos anos de execução do projecto</w:t>
       </w:r>
     </w:p>
@@ -12244,6 +12503,7 @@
                 <w:sz w:val="20"/>
                 <w:szCs w:val="20"/>
               </w:rPr>
+              <w:lastRenderedPageBreak/>
               <w:t>Missões</w:t>
             </w:r>
             <w:proofErr w:type="spellEnd"/>
@@ -13505,7 +13765,6 @@
                 <w:sz w:val="20"/>
                 <w:szCs w:val="20"/>
               </w:rPr>
-              <w:lastRenderedPageBreak/>
               <w:t>Human resources</w:t>
             </w:r>
           </w:p>
@@ -13573,7 +13832,6 @@
                 <w:sz w:val="20"/>
                 <w:szCs w:val="20"/>
               </w:rPr>
-              <w:lastRenderedPageBreak/>
               <w:t>Missões</w:t>
             </w:r>
             <w:proofErr w:type="spellEnd"/>
@@ -14010,6 +14268,7 @@
                 <w:sz w:val="20"/>
                 <w:szCs w:val="20"/>
               </w:rPr>
+              <w:lastRenderedPageBreak/>
               <w:t>edifícios</w:t>
             </w:r>
             <w:proofErr w:type="spellEnd"/>
@@ -14115,6 +14374,7 @@
                 <w:sz w:val="20"/>
                 <w:szCs w:val="20"/>
               </w:rPr>
+              <w:lastRenderedPageBreak/>
               <w:t>Gastos</w:t>
             </w:r>
             <w:proofErr w:type="spellEnd"/>
@@ -15702,7 +15962,6 @@
         <w:rPr>
           <w:lang w:val="pt-PT"/>
         </w:rPr>
-        <w:lastRenderedPageBreak/>
         <w:t>8. Justificação do orçamento</w:t>
       </w:r>
       <w:r>
@@ -15870,6 +16129,7 @@
                 <w:color w:val="32445F"/>
                 <w:sz w:val="18"/>
                 <w:szCs w:val="16"/>
+                <w:lang w:val="pt-PT"/>
               </w:rPr>
             </w:pPr>
             <w:r>
@@ -15879,21 +16139,10 @@
                 <w:color w:val="32445F"/>
                 <w:sz w:val="18"/>
                 <w:szCs w:val="16"/>
-              </w:rPr>
-              <w:t xml:space="preserve">Nº de </w:t>
-            </w:r>
-            <w:proofErr w:type="spellStart"/>
-            <w:r>
-              <w:rPr>
-                <w:rFonts w:ascii="Times New Roman" w:hAnsi="Times New Roman" w:cs="Times New Roman"/>
-                <w:b/>
-                <w:color w:val="32445F"/>
-                <w:sz w:val="18"/>
-                <w:szCs w:val="16"/>
-              </w:rPr>
-              <w:t>pessoas</w:t>
-            </w:r>
-            <w:proofErr w:type="spellEnd"/>
+                <w:lang w:val="pt-PT"/>
+              </w:rPr>
+              <w:t>Nº de pessoas</w:t>
+            </w:r>
           </w:p>
           <w:p>
             <w:pPr>
@@ -15907,6 +16156,7 @@
                 <w:color w:val="454545"/>
                 <w:sz w:val="18"/>
                 <w:szCs w:val="15"/>
+                <w:lang w:val="pt-PT"/>
               </w:rPr>
             </w:pPr>
             <w:r>
@@ -15916,6 +16166,7 @@
                 <w:color w:val="454545"/>
                 <w:sz w:val="18"/>
                 <w:szCs w:val="15"/>
+                <w:lang w:val="pt-PT"/>
               </w:rPr>
               <w:t>No. of persons</w:t>
             </w:r>
@@ -16405,6 +16656,7 @@
                 <w:szCs w:val="15"/>
                 <w:lang w:val="pt-PT"/>
               </w:rPr>
+              <w:lastRenderedPageBreak/>
               <w:t>Rationale for requested funding</w:t>
             </w:r>
           </w:p>
@@ -16427,6 +16679,7 @@
               <w:rPr>
                 <w:color w:val="FF0000"/>
               </w:rPr>
+              <w:lastRenderedPageBreak/>
               <w:t>Texto</w:t>
             </w:r>
             <w:proofErr w:type="spellEnd"/>
@@ -16645,6 +16898,7 @@
                 <w:color w:val="32445F"/>
                 <w:sz w:val="16"/>
                 <w:szCs w:val="16"/>
+                <w:lang w:val="pt-PT"/>
               </w:rPr>
             </w:pPr>
             <w:r>
@@ -16653,20 +16907,10 @@
                 <w:color w:val="32445F"/>
                 <w:sz w:val="16"/>
                 <w:szCs w:val="16"/>
-              </w:rPr>
-              <w:t xml:space="preserve">Nº de </w:t>
-            </w:r>
-            <w:proofErr w:type="spellStart"/>
-            <w:r>
-              <w:rPr>
-                <w:rFonts w:ascii="Times New Roman" w:hAnsi="Times New Roman" w:cs="Times New Roman"/>
-                <w:color w:val="32445F"/>
-                <w:sz w:val="16"/>
-                <w:szCs w:val="16"/>
-              </w:rPr>
-              <w:t>deslocações</w:t>
-            </w:r>
-            <w:proofErr w:type="spellEnd"/>
+                <w:lang w:val="pt-PT"/>
+              </w:rPr>
+              <w:t>Nº de deslocações</w:t>
+            </w:r>
           </w:p>
           <w:p>
             <w:pPr>
@@ -16679,6 +16923,7 @@
                 <w:color w:val="454545"/>
                 <w:sz w:val="15"/>
                 <w:szCs w:val="15"/>
+                <w:lang w:val="pt-PT"/>
               </w:rPr>
             </w:pPr>
             <w:r>
@@ -16687,6 +16932,7 @@
                 <w:color w:val="454545"/>
                 <w:sz w:val="15"/>
                 <w:szCs w:val="15"/>
+                <w:lang w:val="pt-PT"/>
               </w:rPr>
               <w:t>No. of participations</w:t>
             </w:r>
@@ -17504,7 +17750,6 @@
         <w:rPr>
           <w:lang w:val="pt-PT"/>
         </w:rPr>
-        <w:lastRenderedPageBreak/>
         <w:t>Justificação do financiamento solicitado</w:t>
       </w:r>
       <w:r>
@@ -17527,21 +17772,22 @@
       <w:pPr>
         <w:rPr>
           <w:color w:val="FF0000"/>
-        </w:rPr>
-      </w:pPr>
-      <w:proofErr w:type="spellStart"/>
-      <w:r>
-        <w:rPr>
-          <w:color w:val="FF0000"/>
+          <w:lang w:val="pt-PT"/>
+        </w:rPr>
+      </w:pPr>
+      <w:r>
+        <w:rPr>
+          <w:color w:val="FF0000"/>
+          <w:lang w:val="pt-PT"/>
         </w:rPr>
         <w:t>Justificação</w:t>
       </w:r>
-      <w:proofErr w:type="spellEnd"/>
-    </w:p>
-    <w:p>
-      <w:pPr>
-        <w:rPr>
-          <w:color w:val="FF0000"/>
+    </w:p>
+    <w:p>
+      <w:pPr>
+        <w:rPr>
+          <w:color w:val="FF0000"/>
+          <w:lang w:val="pt-PT"/>
         </w:rPr>
       </w:pPr>
     </w:p>
@@ -17648,6 +17894,7 @@
       </w:pPr>
       <w:proofErr w:type="spellStart"/>
       <w:r>
+        <w:lastRenderedPageBreak/>
         <w:t>Tipo</w:t>
       </w:r>
       <w:proofErr w:type="spellEnd"/>
@@ -17802,28 +18049,30 @@
       <w:pPr>
         <w:rPr>
           <w:color w:val="FF0000"/>
-        </w:rPr>
-      </w:pPr>
-      <w:proofErr w:type="spellStart"/>
-      <w:r>
-        <w:rPr>
-          <w:color w:val="FF0000"/>
+          <w:lang w:val="pt-PT"/>
+        </w:rPr>
+      </w:pPr>
+      <w:r>
+        <w:rPr>
+          <w:color w:val="FF0000"/>
+          <w:lang w:val="pt-PT"/>
         </w:rPr>
         <w:t>Justificação</w:t>
       </w:r>
-      <w:proofErr w:type="spellEnd"/>
-    </w:p>
-    <w:p>
-      <w:pPr>
-        <w:rPr>
-          <w:color w:val="FF0000"/>
-        </w:rPr>
-      </w:pPr>
-    </w:p>
-    <w:p>
-      <w:pPr>
-        <w:rPr>
-          <w:color w:val="FF0000"/>
+    </w:p>
+    <w:p>
+      <w:pPr>
+        <w:rPr>
+          <w:color w:val="FF0000"/>
+          <w:lang w:val="pt-PT"/>
+        </w:rPr>
+      </w:pPr>
+    </w:p>
+    <w:p>
+      <w:pPr>
+        <w:rPr>
+          <w:color w:val="FF0000"/>
+          <w:lang w:val="pt-PT"/>
         </w:rPr>
       </w:pPr>
     </w:p>
@@ -18195,7 +18444,6 @@
         <w:rPr>
           <w:lang w:val="pt-PT"/>
         </w:rPr>
-        <w:lastRenderedPageBreak/>
         <w:t>Custo (€)</w:t>
       </w:r>
       <w:r>
@@ -18329,6 +18577,7 @@
         <w:rPr>
           <w:lang w:val="pt-PT"/>
         </w:rPr>
+        <w:lastRenderedPageBreak/>
         <w:t>8.8. Justificação de adaptação de edifícios e instalações</w:t>
       </w:r>
       <w:r>
@@ -19686,7 +19935,7 @@
 </file>
 
 <file path=customXml/itemProps1.xml><?xml version="1.0" encoding="utf-8"?>
-<ds:datastoreItem xmlns:ds="http://schemas.openxmlformats.org/officeDocument/2006/customXml" ds:itemID="{5FDA8766-E5E7-4893-87A6-5C52BF43E505}">
+<ds:datastoreItem xmlns:ds="http://schemas.openxmlformats.org/officeDocument/2006/customXml" ds:itemID="{FB576175-BFE7-4E40-8AF7-098EC92BE881}">
   <ds:schemaRefs>
     <ds:schemaRef ds:uri="http://schemas.openxmlformats.org/officeDocument/2006/bibliography"/>
   </ds:schemaRefs>

</xml_diff>

<commit_message>
Adicionado rascunho da task simulation2
</commit_message>
<xml_diff>
--- a/TemplateProjectoFCT.docx
+++ b/TemplateProjectoFCT.docx
@@ -2962,10 +2962,7 @@
       </w:r>
       <w:proofErr w:type="spellEnd"/>
       <w:r>
-        <w:t xml:space="preserve"> Sa</w:t>
-      </w:r>
-      <w:r>
-        <w:t xml:space="preserve">muel Ávila </w:t>
+        <w:t xml:space="preserve"> Samuel Ávila </w:t>
       </w:r>
       <w:proofErr w:type="spellStart"/>
       <w:r>
@@ -2975,61 +2972,8 @@
       <w:r>
         <w:t>.</w:t>
       </w:r>
-    </w:p>
-    <w:p/>
-    <w:p>
-      <w:r>
-        <w:t>….</w:t>
-      </w:r>
-    </w:p>
-    <w:p>
-      <w:r>
-        <w:t xml:space="preserve">The main parameters subject to configuration in the manufacturing process are: </w:t>
-      </w:r>
-      <w:proofErr w:type="spellStart"/>
-      <w:r>
-        <w:t>AgNW</w:t>
-      </w:r>
-      <w:proofErr w:type="spellEnd"/>
-      <w:r>
-        <w:t xml:space="preserve"> density, </w:t>
-      </w:r>
-      <w:proofErr w:type="spellStart"/>
-      <w:r>
-        <w:t>graphene</w:t>
-      </w:r>
-      <w:proofErr w:type="spellEnd"/>
-      <w:r>
-        <w:t xml:space="preserve"> density, </w:t>
-      </w:r>
-      <w:proofErr w:type="spellStart"/>
-      <w:r>
-        <w:t>AgNW</w:t>
-      </w:r>
-      <w:proofErr w:type="spellEnd"/>
-      <w:r>
-        <w:t xml:space="preserve"> length, </w:t>
-      </w:r>
-      <w:proofErr w:type="spellStart"/>
-      <w:r>
-        <w:t>AgNW</w:t>
-      </w:r>
-      <w:proofErr w:type="spellEnd"/>
-      <w:r>
-        <w:t xml:space="preserve"> wall number, </w:t>
-      </w:r>
-      <w:proofErr w:type="spellStart"/>
-      <w:r>
-        <w:t>graphene</w:t>
-      </w:r>
-      <w:proofErr w:type="spellEnd"/>
-      <w:r>
-        <w:t xml:space="preserve"> dimensions, order of the deposition. (??????)</w:t>
-      </w:r>
-    </w:p>
-    <w:p>
-      <w:r>
-        <w:t>…</w:t>
+      <w:r>
+        <w:t xml:space="preserve"> </w:t>
       </w:r>
     </w:p>
     <w:p>
@@ -3047,13 +2991,6 @@
       <w:r>
         <w:t xml:space="preserve"> to the following tasks.</w:t>
       </w:r>
-    </w:p>
-    <w:p>
-      <w:r>
-        <w:t>.</w:t>
-      </w:r>
-      <w:bookmarkStart w:id="0" w:name="_GoBack"/>
-      <w:bookmarkEnd w:id="0"/>
     </w:p>
     <w:p>
       <w:pPr>
@@ -3100,27 +3037,8 @@
     <w:p>
       <w:pPr>
         <w:rPr>
-          <w:lang w:val="pt-PT"/>
-        </w:rPr>
-      </w:pPr>
-    </w:p>
-    <w:p>
-      <w:pPr>
-        <w:rPr>
-          <w:color w:val="FF0000"/>
-        </w:rPr>
-      </w:pPr>
-      <w:r>
-        <w:rPr>
-          <w:color w:val="FF0000"/>
-        </w:rPr>
-        <w:t>….</w:t>
-      </w:r>
-    </w:p>
-    <w:p>
-      <w:pPr>
-        <w:rPr>
-          <w:color w:val="FF0000"/>
+          <w:color w:val="FF0000"/>
+          <w:lang w:val="pt-PT"/>
         </w:rPr>
       </w:pPr>
     </w:p>
@@ -3552,7 +3470,6 @@
           </w:tcPr>
           <w:p>
             <w:r>
-              <w:lastRenderedPageBreak/>
               <w:t>3</w:t>
             </w:r>
           </w:p>
@@ -3697,6 +3614,7 @@
         <w:rPr>
           <w:lang w:val="pt-PT"/>
         </w:rPr>
+        <w:lastRenderedPageBreak/>
         <w:t>Membros da equipa de investigação nesta tarefa</w:t>
       </w:r>
       <w:r>
@@ -4164,7 +4082,7 @@
           </w:tcPr>
           <w:p>
             <w:r>
-              <w:t>4</w:t>
+              <w:t>5</w:t>
             </w:r>
           </w:p>
         </w:tc>
@@ -4276,44 +4194,58 @@
       </w:r>
     </w:p>
     <w:p>
-      <w:pPr>
-        <w:rPr>
-          <w:color w:val="FF0000"/>
-          <w:lang w:val="pt-PT"/>
-        </w:rPr>
-      </w:pPr>
-      <w:r>
-        <w:rPr>
-          <w:color w:val="FF0000"/>
-          <w:lang w:val="pt-PT"/>
-        </w:rPr>
-        <w:t>Texto aqui</w:t>
-      </w:r>
-    </w:p>
-    <w:p>
-      <w:pPr>
-        <w:rPr>
-          <w:lang w:val="pt-PT"/>
-        </w:rPr>
-      </w:pPr>
+      <w:r>
+        <w:t xml:space="preserve">The model and simulation performed on task 2 (simulation stage 1) is expected to have discrepancies from real devices. </w:t>
+      </w:r>
+      <w:r>
+        <w:t>By analyzing the results of the characterization</w:t>
+      </w:r>
+      <w:r>
+        <w:t xml:space="preserve"> stage 1, the model developed will be corrected.</w:t>
+      </w:r>
     </w:p>
     <w:p>
       <w:pPr>
         <w:pStyle w:val="Heading2"/>
-        <w:rPr>
-          <w:lang w:val="pt-PT"/>
-        </w:rPr>
-      </w:pPr>
-      <w:r>
-        <w:rPr>
-          <w:lang w:val="pt-PT"/>
-        </w:rPr>
-        <w:t>Membros da equipa de investigação nesta tarefa</w:t>
-      </w:r>
-      <w:r>
-        <w:rPr>
-          <w:lang w:val="pt-PT"/>
-        </w:rPr>
+      </w:pPr>
+      <w:proofErr w:type="spellStart"/>
+      <w:r>
+        <w:t>Membros</w:t>
+      </w:r>
+      <w:proofErr w:type="spellEnd"/>
+      <w:r>
+        <w:t xml:space="preserve"> da </w:t>
+      </w:r>
+      <w:proofErr w:type="spellStart"/>
+      <w:r>
+        <w:t>equipa</w:t>
+      </w:r>
+      <w:proofErr w:type="spellEnd"/>
+      <w:r>
+        <w:t xml:space="preserve"> de </w:t>
+      </w:r>
+      <w:proofErr w:type="spellStart"/>
+      <w:r>
+        <w:t>investigação</w:t>
+      </w:r>
+      <w:proofErr w:type="spellEnd"/>
+      <w:r>
+        <w:t xml:space="preserve"> </w:t>
+      </w:r>
+      <w:proofErr w:type="spellStart"/>
+      <w:r>
+        <w:t>nesta</w:t>
+      </w:r>
+      <w:proofErr w:type="spellEnd"/>
+      <w:r>
+        <w:t xml:space="preserve"> </w:t>
+      </w:r>
+      <w:proofErr w:type="spellStart"/>
+      <w:r>
+        <w:t>tarefa</w:t>
+      </w:r>
+      <w:proofErr w:type="spellEnd"/>
+      <w:r>
         <w:br/>
       </w:r>
       <w:r>
@@ -4321,61 +4253,158 @@
           <w:color w:val="454545"/>
           <w:sz w:val="15"/>
           <w:szCs w:val="15"/>
-          <w:lang w:val="pt-PT"/>
         </w:rPr>
         <w:t>Members of the research team in this task</w:t>
       </w:r>
     </w:p>
     <w:p>
-      <w:pPr>
-        <w:rPr>
-          <w:lang w:val="pt-PT"/>
-        </w:rPr>
-      </w:pPr>
-      <w:r>
-        <w:rPr>
-          <w:lang w:val="pt-PT"/>
-        </w:rPr>
-        <w:t>António Samuel Ávila Balula; Isolinda Marta Fonseca Marques; Pancráceo José Adelino Silva</w:t>
-      </w:r>
-    </w:p>
-    <w:p>
-      <w:pPr>
-        <w:rPr>
-          <w:color w:val="FF0000"/>
-          <w:lang w:val="pt-PT"/>
-        </w:rPr>
-      </w:pPr>
-    </w:p>
-    <w:p>
-      <w:pPr>
-        <w:rPr>
-          <w:color w:val="FF0000"/>
-          <w:lang w:val="pt-PT"/>
-        </w:rPr>
-      </w:pPr>
-    </w:p>
-    <w:p>
-      <w:pPr>
-        <w:rPr>
-          <w:color w:val="FF0000"/>
-          <w:lang w:val="pt-PT"/>
-        </w:rPr>
-      </w:pPr>
-    </w:p>
-    <w:p>
-      <w:pPr>
-        <w:rPr>
-          <w:color w:val="FF0000"/>
-          <w:lang w:val="pt-PT"/>
-        </w:rPr>
-      </w:pPr>
-      <w:r>
-        <w:rPr>
-          <w:color w:val="FF0000"/>
-          <w:lang w:val="pt-PT"/>
-        </w:rPr>
-        <w:t>(repetir tantas vezes  quanto necessario</w:t>
+      <w:proofErr w:type="spellStart"/>
+      <w:r>
+        <w:t>António</w:t>
+      </w:r>
+      <w:proofErr w:type="spellEnd"/>
+      <w:r>
+        <w:t xml:space="preserve"> Samuel Ávila </w:t>
+      </w:r>
+      <w:proofErr w:type="spellStart"/>
+      <w:r>
+        <w:t>Balula</w:t>
+      </w:r>
+      <w:proofErr w:type="spellEnd"/>
+      <w:r>
+        <w:t xml:space="preserve">; </w:t>
+      </w:r>
+      <w:proofErr w:type="spellStart"/>
+      <w:r>
+        <w:t>Isolinda</w:t>
+      </w:r>
+      <w:proofErr w:type="spellEnd"/>
+      <w:r>
+        <w:t xml:space="preserve"> Marta Fonseca Marques; </w:t>
+      </w:r>
+      <w:proofErr w:type="spellStart"/>
+      <w:r>
+        <w:t>Pancráceo</w:t>
+      </w:r>
+      <w:proofErr w:type="spellEnd"/>
+      <w:r>
+        <w:t xml:space="preserve"> José </w:t>
+      </w:r>
+      <w:proofErr w:type="spellStart"/>
+      <w:r>
+        <w:t>Adelino</w:t>
+      </w:r>
+      <w:proofErr w:type="spellEnd"/>
+      <w:r>
+        <w:t xml:space="preserve"> Silva</w:t>
+      </w:r>
+    </w:p>
+    <w:p>
+      <w:pPr>
+        <w:rPr>
+          <w:color w:val="FF0000"/>
+        </w:rPr>
+      </w:pPr>
+    </w:p>
+    <w:p>
+      <w:pPr>
+        <w:rPr>
+          <w:color w:val="FF0000"/>
+        </w:rPr>
+      </w:pPr>
+    </w:p>
+    <w:p>
+      <w:pPr>
+        <w:rPr>
+          <w:color w:val="FF0000"/>
+        </w:rPr>
+      </w:pPr>
+    </w:p>
+    <w:p>
+      <w:pPr>
+        <w:rPr>
+          <w:color w:val="FF0000"/>
+          <w:lang w:val="pt-PT"/>
+        </w:rPr>
+      </w:pPr>
+      <w:r>
+        <w:rPr>
+          <w:color w:val="FF0000"/>
+        </w:rPr>
+        <w:t>(</w:t>
+      </w:r>
+      <w:proofErr w:type="spellStart"/>
+      <w:proofErr w:type="gramStart"/>
+      <w:r>
+        <w:rPr>
+          <w:color w:val="FF0000"/>
+        </w:rPr>
+        <w:t>repetir</w:t>
+      </w:r>
+      <w:proofErr w:type="spellEnd"/>
+      <w:proofErr w:type="gramEnd"/>
+      <w:r>
+        <w:rPr>
+          <w:color w:val="FF0000"/>
+        </w:rPr>
+        <w:t xml:space="preserve"> </w:t>
+      </w:r>
+      <w:proofErr w:type="spellStart"/>
+      <w:r>
+        <w:rPr>
+          <w:color w:val="FF0000"/>
+        </w:rPr>
+        <w:t>tantas</w:t>
+      </w:r>
+      <w:proofErr w:type="spellEnd"/>
+      <w:r>
+        <w:rPr>
+          <w:color w:val="FF0000"/>
+        </w:rPr>
+        <w:t xml:space="preserve"> </w:t>
+      </w:r>
+      <w:proofErr w:type="spellStart"/>
+      <w:r>
+        <w:rPr>
+          <w:color w:val="FF0000"/>
+        </w:rPr>
+        <w:t>vezes</w:t>
+      </w:r>
+      <w:proofErr w:type="spellEnd"/>
+      <w:r>
+        <w:rPr>
+          <w:color w:val="FF0000"/>
+        </w:rPr>
+        <w:t xml:space="preserve">  </w:t>
+      </w:r>
+      <w:proofErr w:type="spellStart"/>
+      <w:r>
+        <w:rPr>
+          <w:color w:val="FF0000"/>
+        </w:rPr>
+        <w:t>quanto</w:t>
+      </w:r>
+      <w:proofErr w:type="spellEnd"/>
+      <w:r>
+        <w:rPr>
+          <w:color w:val="FF0000"/>
+        </w:rPr>
+        <w:t xml:space="preserve"> </w:t>
+      </w:r>
+      <w:proofErr w:type="spellStart"/>
+      <w:r>
+        <w:rPr>
+          <w:color w:val="FF0000"/>
+        </w:rPr>
+        <w:t>neces</w:t>
+      </w:r>
+      <w:proofErr w:type="spellEnd"/>
+      <w:r>
+        <w:rPr>
+          <w:color w:val="FF0000"/>
+          <w:lang w:val="pt-PT"/>
+        </w:rPr>
+        <w:t>sario</w:t>
       </w:r>
     </w:p>
     <w:p>
@@ -4479,6 +4508,8 @@
           <w:lang w:val="pt-PT"/>
         </w:rPr>
       </w:pPr>
+      <w:bookmarkStart w:id="0" w:name="_GoBack"/>
+      <w:bookmarkEnd w:id="0"/>
     </w:p>
     <w:p>
       <w:pPr>
@@ -4716,7 +4747,6 @@
       </w:pPr>
       <w:proofErr w:type="spellStart"/>
       <w:r>
-        <w:lastRenderedPageBreak/>
         <w:t>Descrição</w:t>
       </w:r>
       <w:proofErr w:type="spellEnd"/>
@@ -4963,6 +4993,7 @@
       </w:pPr>
       <w:proofErr w:type="spellStart"/>
       <w:r>
+        <w:lastRenderedPageBreak/>
         <w:t>Descrição</w:t>
       </w:r>
       <w:proofErr w:type="spellEnd"/>
@@ -6080,15 +6111,7 @@
                 <w:rFonts w:ascii="Times New Roman" w:hAnsi="Times New Roman" w:cs="Times New Roman"/>
                 <w:color w:val="FF0000"/>
               </w:rPr>
-              <w:t xml:space="preserve">, Transactions on Nuclear Science, Vol. 57, No. 4, </w:t>
-            </w:r>
-            <w:r>
-              <w:rPr>
-                <w:rFonts w:ascii="Times New Roman" w:hAnsi="Times New Roman" w:cs="Times New Roman"/>
-                <w:color w:val="FF0000"/>
-              </w:rPr>
-              <w:lastRenderedPageBreak/>
-              <w:t>(August 2010), pp2147-</w:t>
+              <w:t>, Transactions on Nuclear Science, Vol. 57, No. 4, (August 2010), pp2147-</w:t>
             </w:r>
             <w:r>
               <w:rPr>
@@ -6123,7 +6146,6 @@
               <w:rPr>
                 <w:color w:val="FF0000"/>
               </w:rPr>
-              <w:lastRenderedPageBreak/>
               <w:t>Maximo</w:t>
             </w:r>
             <w:proofErr w:type="spellEnd"/>
@@ -6308,6 +6330,7 @@
         <w:rPr>
           <w:lang w:val="pt-PT"/>
         </w:rPr>
+        <w:lastRenderedPageBreak/>
         <w:t>3.5. Ressubmissão de projectos</w:t>
       </w:r>
       <w:r>
@@ -7660,7 +7683,6 @@
               <w:rPr>
                 <w:lang w:val="pt-PT"/>
               </w:rPr>
-              <w:lastRenderedPageBreak/>
               <w:t>Bolseiro</w:t>
             </w:r>
             <w:r>
@@ -7753,6 +7775,7 @@
         <w:rPr>
           <w:lang w:val="pt-PT"/>
         </w:rPr>
+        <w:lastRenderedPageBreak/>
         <w:t>5. Outros projetos</w:t>
       </w:r>
       <w:r>
@@ -8921,19 +8944,7 @@
                 <w:szCs w:val="16"/>
                 <w:lang w:val="pt-PT"/>
               </w:rPr>
-              <w:t xml:space="preserve">Comunicações em </w:t>
-            </w:r>
-            <w:r>
-              <w:rPr>
-                <w:rFonts w:ascii="Times New Roman" w:hAnsi="Times New Roman" w:cs="Times New Roman"/>
-                <w:b/>
-                <w:color w:val="32445F"/>
-                <w:sz w:val="18"/>
-                <w:szCs w:val="16"/>
-                <w:lang w:val="pt-PT"/>
-              </w:rPr>
-              <w:lastRenderedPageBreak/>
-              <w:t>encontros científicos internacionais</w:t>
+              <w:t>Comunicações em encontros científicos internacionais</w:t>
             </w:r>
           </w:p>
           <w:p>
@@ -9059,8 +9070,19 @@
                 <w:szCs w:val="16"/>
                 <w:lang w:val="pt-PT"/>
               </w:rPr>
+              <w:t xml:space="preserve">Comunicações em encontros </w:t>
+            </w:r>
+            <w:r>
+              <w:rPr>
+                <w:rFonts w:ascii="Times New Roman" w:hAnsi="Times New Roman" w:cs="Times New Roman"/>
+                <w:b/>
+                <w:color w:val="32445F"/>
+                <w:sz w:val="18"/>
+                <w:szCs w:val="16"/>
+                <w:lang w:val="pt-PT"/>
+              </w:rPr>
               <w:lastRenderedPageBreak/>
-              <w:t>Comunicações em encontros científicos nacionais</w:t>
+              <w:t>científicos nacionais</w:t>
             </w:r>
           </w:p>
           <w:p>
@@ -9184,6 +9206,7 @@
                 <w:sz w:val="18"/>
                 <w:szCs w:val="16"/>
               </w:rPr>
+              <w:lastRenderedPageBreak/>
               <w:t xml:space="preserve">C - </w:t>
             </w:r>
             <w:proofErr w:type="spellStart"/>
@@ -10777,7 +10800,6 @@
         <w:rPr>
           <w:lang w:val="pt-PT"/>
         </w:rPr>
-        <w:lastRenderedPageBreak/>
         <w:t>Instituição Proponente</w:t>
       </w:r>
       <w:r>
@@ -11073,6 +11095,7 @@
                 <w:sz w:val="20"/>
                 <w:szCs w:val="20"/>
               </w:rPr>
+              <w:lastRenderedPageBreak/>
               <w:t>Humanos</w:t>
             </w:r>
             <w:proofErr w:type="spellEnd"/>
@@ -11158,6 +11181,7 @@
                 <w:sz w:val="20"/>
                 <w:szCs w:val="20"/>
               </w:rPr>
+              <w:lastRenderedPageBreak/>
               <w:t>Missões</w:t>
             </w:r>
             <w:proofErr w:type="spellEnd"/>
@@ -12503,7 +12527,6 @@
                 <w:sz w:val="20"/>
                 <w:szCs w:val="20"/>
               </w:rPr>
-              <w:lastRenderedPageBreak/>
               <w:t>Missões</w:t>
             </w:r>
             <w:proofErr w:type="spellEnd"/>
@@ -12798,6 +12821,7 @@
                 <w:szCs w:val="20"/>
                 <w:lang w:val="pt-PT"/>
               </w:rPr>
+              <w:lastRenderedPageBreak/>
               <w:t>Registo de patentes</w:t>
             </w:r>
           </w:p>
@@ -14268,7 +14292,6 @@
                 <w:sz w:val="20"/>
                 <w:szCs w:val="20"/>
               </w:rPr>
-              <w:lastRenderedPageBreak/>
               <w:t>edifícios</w:t>
             </w:r>
             <w:proofErr w:type="spellEnd"/>
@@ -14374,7 +14397,6 @@
                 <w:sz w:val="20"/>
                 <w:szCs w:val="20"/>
               </w:rPr>
-              <w:lastRenderedPageBreak/>
               <w:t>Gastos</w:t>
             </w:r>
             <w:proofErr w:type="spellEnd"/>
@@ -14483,7 +14505,19 @@
                 <w:szCs w:val="20"/>
                 <w:lang w:val="pt-PT"/>
               </w:rPr>
-              <w:t>TOTAL DESPESAS CORRENTES</w:t>
+              <w:t xml:space="preserve">TOTAL DESPESAS </w:t>
+            </w:r>
+            <w:r>
+              <w:rPr>
+                <w:rFonts w:ascii="Times New Roman" w:hAnsi="Times New Roman" w:cs="Times New Roman"/>
+                <w:b/>
+                <w:color w:val="32445F"/>
+                <w:sz w:val="20"/>
+                <w:szCs w:val="20"/>
+                <w:lang w:val="pt-PT"/>
+              </w:rPr>
+              <w:lastRenderedPageBreak/>
+              <w:t>CORRENTES</w:t>
             </w:r>
           </w:p>
           <w:p>
@@ -14612,6 +14646,7 @@
                 <w:sz w:val="20"/>
                 <w:szCs w:val="20"/>
               </w:rPr>
+              <w:lastRenderedPageBreak/>
               <w:t>Equipamento</w:t>
             </w:r>
             <w:proofErr w:type="spellEnd"/>
@@ -16656,7 +16691,6 @@
                 <w:szCs w:val="15"/>
                 <w:lang w:val="pt-PT"/>
               </w:rPr>
-              <w:lastRenderedPageBreak/>
               <w:t>Rationale for requested funding</w:t>
             </w:r>
           </w:p>
@@ -16679,7 +16713,6 @@
               <w:rPr>
                 <w:color w:val="FF0000"/>
               </w:rPr>
-              <w:lastRenderedPageBreak/>
               <w:t>Texto</w:t>
             </w:r>
             <w:proofErr w:type="spellEnd"/>
@@ -16855,6 +16888,7 @@
                 <w:sz w:val="16"/>
                 <w:szCs w:val="16"/>
               </w:rPr>
+              <w:lastRenderedPageBreak/>
               <w:t>Tipo</w:t>
             </w:r>
             <w:proofErr w:type="spellEnd"/>
@@ -17894,7 +17928,6 @@
       </w:pPr>
       <w:proofErr w:type="spellStart"/>
       <w:r>
-        <w:lastRenderedPageBreak/>
         <w:t>Tipo</w:t>
       </w:r>
       <w:proofErr w:type="spellEnd"/>
@@ -18027,6 +18060,7 @@
         <w:rPr>
           <w:lang w:val="pt-PT"/>
         </w:rPr>
+        <w:lastRenderedPageBreak/>
         <w:t>Justificação do financiamento solicitado</w:t>
       </w:r>
       <w:r>
@@ -18577,7 +18611,6 @@
         <w:rPr>
           <w:lang w:val="pt-PT"/>
         </w:rPr>
-        <w:lastRenderedPageBreak/>
         <w:t>8.8. Justificação de adaptação de edifícios e instalações</w:t>
       </w:r>
       <w:r>
@@ -18676,6 +18709,7 @@
         <w:rPr>
           <w:lang w:val="pt-PT"/>
         </w:rPr>
+        <w:lastRenderedPageBreak/>
         <w:t>10. Possíveis conflitos de interesse</w:t>
       </w:r>
       <w:r>
@@ -19935,7 +19969,7 @@
 </file>
 
 <file path=customXml/itemProps1.xml><?xml version="1.0" encoding="utf-8"?>
-<ds:datastoreItem xmlns:ds="http://schemas.openxmlformats.org/officeDocument/2006/customXml" ds:itemID="{FB576175-BFE7-4E40-8AF7-098EC92BE881}">
+<ds:datastoreItem xmlns:ds="http://schemas.openxmlformats.org/officeDocument/2006/customXml" ds:itemID="{9EDBF43A-C810-4BBB-AFE6-297AA65C83A8}">
   <ds:schemaRefs>
     <ds:schemaRef ds:uri="http://schemas.openxmlformats.org/officeDocument/2006/bibliography"/>
   </ds:schemaRefs>

</xml_diff>

<commit_message>
Avanços na sala de estudo de fisica
</commit_message>
<xml_diff>
--- a/TemplateProjectoFCT.docx
+++ b/TemplateProjectoFCT.docx
@@ -104,16 +104,14 @@
     <w:p>
       <w:pPr>
         <w:rPr>
-          <w:color w:val="FF0000"/>
-          <w:lang w:val="pt-PT"/>
-        </w:rPr>
-      </w:pPr>
-      <w:r>
-        <w:rPr>
-          <w:color w:val="FF0000"/>
-          <w:lang w:val="pt-PT"/>
-        </w:rPr>
-        <w:t>Texto aqui</w:t>
+          <w:lang w:val="pt-PT"/>
+        </w:rPr>
+      </w:pPr>
+      <w:r>
+        <w:rPr>
+          <w:lang w:val="pt-PT"/>
+        </w:rPr>
+        <w:t>Physics</w:t>
       </w:r>
     </w:p>
     <w:p>
@@ -166,16 +164,14 @@
     <w:p>
       <w:pPr>
         <w:rPr>
-          <w:color w:val="FF0000"/>
-          <w:lang w:val="pt-PT"/>
-        </w:rPr>
-      </w:pPr>
-      <w:r>
-        <w:rPr>
-          <w:color w:val="FF0000"/>
-          <w:lang w:val="pt-PT"/>
-        </w:rPr>
-        <w:t>Texto aqui</w:t>
+          <w:lang w:val="pt-PT"/>
+        </w:rPr>
+      </w:pPr>
+      <w:r>
+        <w:rPr>
+          <w:lang w:val="pt-PT"/>
+        </w:rPr>
+        <w:t>Nanotecnology</w:t>
       </w:r>
     </w:p>
     <w:p>
@@ -228,16 +224,14 @@
     <w:p>
       <w:pPr>
         <w:rPr>
-          <w:color w:val="FF0000"/>
-          <w:lang w:val="pt-PT"/>
-        </w:rPr>
-      </w:pPr>
-      <w:r>
-        <w:rPr>
-          <w:color w:val="FF0000"/>
-          <w:lang w:val="pt-PT"/>
-        </w:rPr>
-        <w:t>Texto aqui</w:t>
+          <w:lang w:val="pt-PT"/>
+        </w:rPr>
+      </w:pPr>
+      <w:r>
+        <w:rPr>
+          <w:lang w:val="pt-PT"/>
+        </w:rPr>
+        <w:t>Material Science</w:t>
       </w:r>
     </w:p>
     <w:p>
@@ -289,17 +283,18 @@
     </w:p>
     <w:p>
       <w:pPr>
-        <w:rPr>
-          <w:color w:val="FF0000"/>
-          <w:lang w:val="pt-PT"/>
-        </w:rPr>
-      </w:pPr>
-      <w:r>
-        <w:rPr>
-          <w:color w:val="FF0000"/>
-          <w:lang w:val="pt-PT"/>
-        </w:rPr>
-        <w:t>Texto aqui</w:t>
+        <w:tabs>
+          <w:tab w:val="left" w:pos="1590"/>
+        </w:tabs>
+        <w:rPr>
+          <w:lang w:val="pt-PT"/>
+        </w:rPr>
+      </w:pPr>
+      <w:r>
+        <w:rPr>
+          <w:lang w:val="pt-PT"/>
+        </w:rPr>
+        <w:t>SilGraTCF</w:t>
       </w:r>
     </w:p>
     <w:p>
@@ -351,26 +346,25 @@
     </w:p>
     <w:p>
       <w:pPr>
-        <w:rPr>
-          <w:color w:val="FF0000"/>
-          <w:lang w:val="pt-PT"/>
-        </w:rPr>
-      </w:pPr>
-      <w:r>
-        <w:rPr>
-          <w:color w:val="FF0000"/>
-          <w:lang w:val="pt-PT"/>
-        </w:rPr>
-        <w:t>Texto aqui</w:t>
-      </w:r>
-    </w:p>
-    <w:p>
-      <w:pPr>
-        <w:rPr>
-          <w:color w:val="FF0000"/>
-          <w:lang w:val="pt-PT"/>
-        </w:rPr>
-      </w:pPr>
+        <w:tabs>
+          <w:tab w:val="left" w:pos="1590"/>
+        </w:tabs>
+        <w:rPr>
+          <w:lang w:val="pt-PT"/>
+        </w:rPr>
+      </w:pPr>
+      <w:r>
+        <w:rPr>
+          <w:lang w:val="pt-PT"/>
+        </w:rPr>
+        <w:t xml:space="preserve">Produção de filmes finos </w:t>
+      </w:r>
+      <w:r>
+        <w:rPr>
+          <w:lang w:val="pt-PT"/>
+        </w:rPr>
+        <w:t>condutores com híbridos de grafeno/nano fios de prata</w:t>
+      </w:r>
     </w:p>
     <w:p>
       <w:pPr>
@@ -433,39 +427,33 @@
     </w:p>
     <w:p>
       <w:pPr>
-        <w:rPr>
-          <w:color w:val="FF0000"/>
-        </w:rPr>
-      </w:pPr>
+        <w:tabs>
+          <w:tab w:val="left" w:pos="1590"/>
+        </w:tabs>
+        <w:rPr>
+          <w:lang w:val="pt-PT"/>
+        </w:rPr>
+      </w:pPr>
+      <w:r>
+        <w:rPr>
+          <w:lang w:val="pt-PT"/>
+        </w:rPr>
+        <w:t>Silver nanowire/</w:t>
+      </w:r>
       <w:proofErr w:type="spellStart"/>
       <w:r>
         <w:rPr>
-          <w:color w:val="FF0000"/>
-        </w:rPr>
-        <w:t>Texto</w:t>
+          <w:lang w:val="pt-PT"/>
+        </w:rPr>
+        <w:t>graphene</w:t>
       </w:r>
       <w:proofErr w:type="spellEnd"/>
       <w:r>
         <w:rPr>
-          <w:color w:val="FF0000"/>
-        </w:rPr>
-        <w:t xml:space="preserve"> </w:t>
-      </w:r>
-      <w:proofErr w:type="spellStart"/>
-      <w:r>
-        <w:rPr>
-          <w:color w:val="FF0000"/>
-        </w:rPr>
-        <w:t>aqui</w:t>
-      </w:r>
-      <w:proofErr w:type="spellEnd"/>
-    </w:p>
-    <w:p>
-      <w:pPr>
-        <w:rPr>
-          <w:color w:val="FF0000"/>
-        </w:rPr>
-      </w:pPr>
+          <w:lang w:val="pt-PT"/>
+        </w:rPr>
+        <w:t xml:space="preserve"> hybrid transparent conductive thin film production</w:t>
+      </w:r>
     </w:p>
     <w:p>
       <w:pPr>
@@ -508,17 +496,88 @@
     </w:p>
     <w:p>
       <w:pPr>
+        <w:tabs>
+          <w:tab w:val="left" w:pos="1590"/>
+        </w:tabs>
+        <w:rPr>
+          <w:lang w:val="pt-PT"/>
+        </w:rPr>
+      </w:pPr>
+    </w:p>
+    <w:p>
+      <w:pPr>
         <w:rPr>
           <w:color w:val="FF0000"/>
           <w:lang w:val="pt-PT"/>
         </w:rPr>
       </w:pPr>
-      <w:r>
+    </w:p>
+    <w:p>
+      <w:pPr>
+        <w:pStyle w:val="Heading2"/>
+        <w:rPr>
+          <w:lang w:val="pt-PT"/>
+        </w:rPr>
+      </w:pPr>
+      <w:r>
+        <w:rPr>
+          <w:lang w:val="pt-PT"/>
+        </w:rPr>
+        <w:t>Palavra-chave 1 Keyword 1</w:t>
+      </w:r>
+    </w:p>
+    <w:p>
+      <w:pPr>
+        <w:tabs>
+          <w:tab w:val="left" w:pos="1590"/>
+        </w:tabs>
+        <w:rPr>
+          <w:lang w:val="pt-PT"/>
+        </w:rPr>
+      </w:pPr>
+      <w:r>
+        <w:rPr>
+          <w:lang w:val="pt-PT"/>
+        </w:rPr>
+        <w:t>Transparent conductive thin film</w:t>
+      </w:r>
+    </w:p>
+    <w:p>
+      <w:pPr>
         <w:rPr>
           <w:color w:val="FF0000"/>
           <w:lang w:val="pt-PT"/>
         </w:rPr>
-        <w:t>Texto aqui (só o valor total)</w:t>
+      </w:pPr>
+    </w:p>
+    <w:p>
+      <w:pPr>
+        <w:pStyle w:val="Heading2"/>
+        <w:rPr>
+          <w:lang w:val="pt-PT"/>
+        </w:rPr>
+      </w:pPr>
+      <w:r>
+        <w:rPr>
+          <w:lang w:val="pt-PT"/>
+        </w:rPr>
+        <w:t>Palavra-chave 2 Keyword 2</w:t>
+      </w:r>
+    </w:p>
+    <w:p>
+      <w:pPr>
+        <w:tabs>
+          <w:tab w:val="left" w:pos="1590"/>
+        </w:tabs>
+        <w:rPr>
+          <w:lang w:val="pt-PT"/>
+        </w:rPr>
+      </w:pPr>
+      <w:r>
+        <w:rPr>
+          <w:lang w:val="pt-PT"/>
+        </w:rPr>
+        <w:t>Silver nanowire</w:t>
       </w:r>
     </w:p>
     <w:p>
@@ -540,8 +599,58 @@
         <w:rPr>
           <w:lang w:val="pt-PT"/>
         </w:rPr>
-        <w:t>Palavra-chave 1 Keyword 1</w:t>
-      </w:r>
+        <w:t>Palavra-chave 3 Keyword 3</w:t>
+      </w:r>
+    </w:p>
+    <w:p>
+      <w:pPr>
+        <w:tabs>
+          <w:tab w:val="left" w:pos="1590"/>
+        </w:tabs>
+        <w:rPr>
+          <w:lang w:val="pt-PT"/>
+        </w:rPr>
+      </w:pPr>
+      <w:r>
+        <w:rPr>
+          <w:lang w:val="pt-PT"/>
+        </w:rPr>
+        <w:t>Graphene</w:t>
+      </w:r>
+    </w:p>
+    <w:p>
+      <w:pPr>
+        <w:tabs>
+          <w:tab w:val="left" w:pos="1590"/>
+        </w:tabs>
+        <w:rPr>
+          <w:lang w:val="pt-PT"/>
+        </w:rPr>
+      </w:pPr>
+    </w:p>
+    <w:p>
+      <w:pPr>
+        <w:pStyle w:val="Heading2"/>
+        <w:rPr>
+          <w:lang w:val="pt-PT"/>
+        </w:rPr>
+      </w:pPr>
+      <w:r>
+        <w:rPr>
+          <w:lang w:val="pt-PT"/>
+        </w:rPr>
+        <w:t>Palavra-chave 4 Keyword 4</w:t>
+      </w:r>
+    </w:p>
+    <w:p>
+      <w:pPr>
+        <w:tabs>
+          <w:tab w:val="left" w:pos="1590"/>
+        </w:tabs>
+        <w:rPr>
+          <w:lang w:val="pt-PT"/>
+        </w:rPr>
+      </w:pPr>
     </w:p>
     <w:p>
       <w:pPr>
@@ -550,21 +659,6 @@
           <w:lang w:val="pt-PT"/>
         </w:rPr>
       </w:pPr>
-      <w:r>
-        <w:rPr>
-          <w:color w:val="FF0000"/>
-          <w:lang w:val="pt-PT"/>
-        </w:rPr>
-        <w:t>Texto aqui</w:t>
-      </w:r>
-    </w:p>
-    <w:p>
-      <w:pPr>
-        <w:rPr>
-          <w:color w:val="FF0000"/>
-          <w:lang w:val="pt-PT"/>
-        </w:rPr>
-      </w:pPr>
     </w:p>
     <w:p>
       <w:pPr>
@@ -577,118 +671,7 @@
         <w:rPr>
           <w:lang w:val="pt-PT"/>
         </w:rPr>
-        <w:t>Palavra-chave 2 Keyword 2</w:t>
-      </w:r>
-    </w:p>
-    <w:p>
-      <w:pPr>
-        <w:rPr>
-          <w:color w:val="FF0000"/>
-          <w:lang w:val="pt-PT"/>
-        </w:rPr>
-      </w:pPr>
-      <w:r>
-        <w:rPr>
-          <w:color w:val="FF0000"/>
-          <w:lang w:val="pt-PT"/>
-        </w:rPr>
-        <w:t>Texto aqui</w:t>
-      </w:r>
-    </w:p>
-    <w:p>
-      <w:pPr>
-        <w:rPr>
-          <w:color w:val="FF0000"/>
-          <w:lang w:val="pt-PT"/>
-        </w:rPr>
-      </w:pPr>
-    </w:p>
-    <w:p>
-      <w:pPr>
-        <w:pStyle w:val="Heading2"/>
-        <w:rPr>
-          <w:lang w:val="pt-PT"/>
-        </w:rPr>
-      </w:pPr>
-      <w:r>
-        <w:rPr>
-          <w:lang w:val="pt-PT"/>
-        </w:rPr>
-        <w:t>Palavra-chave 3 Keyword 3</w:t>
-      </w:r>
-    </w:p>
-    <w:p>
-      <w:pPr>
-        <w:rPr>
-          <w:color w:val="FF0000"/>
-          <w:lang w:val="pt-PT"/>
-        </w:rPr>
-      </w:pPr>
-      <w:r>
-        <w:rPr>
-          <w:color w:val="FF0000"/>
-          <w:lang w:val="pt-PT"/>
-        </w:rPr>
-        <w:t>Texto aqui</w:t>
-      </w:r>
-    </w:p>
-    <w:p>
-      <w:pPr>
-        <w:rPr>
-          <w:color w:val="FF0000"/>
-          <w:lang w:val="pt-PT"/>
-        </w:rPr>
-      </w:pPr>
-    </w:p>
-    <w:p>
-      <w:pPr>
-        <w:pStyle w:val="Heading2"/>
-        <w:rPr>
-          <w:lang w:val="pt-PT"/>
-        </w:rPr>
-      </w:pPr>
-      <w:r>
-        <w:rPr>
-          <w:lang w:val="pt-PT"/>
-        </w:rPr>
         <w:lastRenderedPageBreak/>
-        <w:t>Palavra-chave 4 Keyword 4</w:t>
-      </w:r>
-    </w:p>
-    <w:p>
-      <w:pPr>
-        <w:rPr>
-          <w:color w:val="FF0000"/>
-          <w:lang w:val="pt-PT"/>
-        </w:rPr>
-      </w:pPr>
-      <w:r>
-        <w:rPr>
-          <w:color w:val="FF0000"/>
-          <w:lang w:val="pt-PT"/>
-        </w:rPr>
-        <w:t>Texto aqui</w:t>
-      </w:r>
-    </w:p>
-    <w:p>
-      <w:pPr>
-        <w:rPr>
-          <w:color w:val="FF0000"/>
-          <w:lang w:val="pt-PT"/>
-        </w:rPr>
-      </w:pPr>
-    </w:p>
-    <w:p>
-      <w:pPr>
-        <w:pStyle w:val="Heading2"/>
-        <w:rPr>
-          <w:lang w:val="pt-PT"/>
-        </w:rPr>
-      </w:pPr>
-      <w:r>
-        <w:rPr>
-          <w:lang w:val="pt-PT"/>
-        </w:rPr>
         <w:t>Data de início do projeto</w:t>
       </w:r>
     </w:p>
@@ -719,43 +702,6 @@
     </w:p>
     <w:p>
       <w:pPr>
-        <w:rPr>
-          <w:color w:val="FF0000"/>
-          <w:lang w:val="pt-PT"/>
-        </w:rPr>
-      </w:pPr>
-      <w:r>
-        <w:rPr>
-          <w:color w:val="FF0000"/>
-          <w:lang w:val="pt-PT"/>
-        </w:rPr>
-        <w:t>Texto aqui</w:t>
-      </w:r>
-    </w:p>
-    <w:p>
-      <w:pPr>
-        <w:rPr>
-          <w:color w:val="FF0000"/>
-          <w:lang w:val="pt-PT"/>
-        </w:rPr>
-      </w:pPr>
-    </w:p>
-    <w:p>
-      <w:pPr>
-        <w:pStyle w:val="Heading2"/>
-        <w:rPr>
-          <w:lang w:val="pt-PT"/>
-        </w:rPr>
-      </w:pPr>
-      <w:r>
-        <w:rPr>
-          <w:lang w:val="pt-PT"/>
-        </w:rPr>
-        <w:t>Duração do projeto em meses</w:t>
-      </w:r>
-    </w:p>
-    <w:p>
-      <w:pPr>
         <w:widowControl w:val="0"/>
         <w:autoSpaceDE w:val="0"/>
         <w:autoSpaceDN w:val="0"/>
@@ -770,28 +716,69 @@
       </w:pPr>
       <w:r>
         <w:rPr>
+          <w:lang w:val="pt-PT"/>
+        </w:rPr>
+        <w:t>01/10/2015</w:t>
+      </w:r>
+    </w:p>
+    <w:p>
+      <w:pPr>
+        <w:rPr>
+          <w:color w:val="FF0000"/>
+          <w:lang w:val="pt-PT"/>
+        </w:rPr>
+      </w:pPr>
+    </w:p>
+    <w:p>
+      <w:pPr>
+        <w:pStyle w:val="Heading2"/>
+        <w:rPr>
+          <w:lang w:val="pt-PT"/>
+        </w:rPr>
+      </w:pPr>
+      <w:r>
+        <w:rPr>
+          <w:lang w:val="pt-PT"/>
+        </w:rPr>
+        <w:t>Duração do projeto em meses</w:t>
+      </w:r>
+    </w:p>
+    <w:p>
+      <w:pPr>
+        <w:widowControl w:val="0"/>
+        <w:autoSpaceDE w:val="0"/>
+        <w:autoSpaceDN w:val="0"/>
+        <w:adjustRightInd w:val="0"/>
+        <w:rPr>
           <w:rFonts w:ascii="Times New Roman" w:hAnsi="Times New Roman" w:cs="Times New Roman"/>
           <w:color w:val="454545"/>
           <w:sz w:val="15"/>
           <w:szCs w:val="15"/>
           <w:lang w:val="pt-PT"/>
         </w:rPr>
+      </w:pPr>
+      <w:r>
+        <w:rPr>
+          <w:rFonts w:ascii="Times New Roman" w:hAnsi="Times New Roman" w:cs="Times New Roman"/>
+          <w:color w:val="454545"/>
+          <w:sz w:val="15"/>
+          <w:szCs w:val="15"/>
+          <w:lang w:val="pt-PT"/>
+        </w:rPr>
         <w:t>Duration in months</w:t>
       </w:r>
     </w:p>
     <w:p>
       <w:pPr>
         <w:rPr>
-          <w:color w:val="FF0000"/>
-          <w:lang w:val="pt-PT"/>
-        </w:rPr>
-      </w:pPr>
-      <w:r>
-        <w:rPr>
-          <w:color w:val="FF0000"/>
-          <w:lang w:val="pt-PT"/>
-        </w:rPr>
-        <w:t>Texto aqui</w:t>
+          <w:lang w:val="pt-PT"/>
+        </w:rPr>
+      </w:pPr>
+      <w:r>
+        <w:rPr>
+          <w:lang w:val="pt-PT"/>
+        </w:rPr>
+        <w:t>18</w:t>
       </w:r>
     </w:p>
     <w:p>
@@ -889,16 +876,14 @@
     <w:p>
       <w:pPr>
         <w:rPr>
-          <w:color w:val="FF0000"/>
-          <w:lang w:val="pt-PT"/>
-        </w:rPr>
-      </w:pPr>
-      <w:r>
-        <w:rPr>
-          <w:color w:val="FF0000"/>
-          <w:lang w:val="pt-PT"/>
-        </w:rPr>
-        <w:t>Texto aqui (só o nome e ac´rnimo da instituição)</w:t>
+          <w:lang w:val="pt-PT"/>
+        </w:rPr>
+      </w:pPr>
+      <w:r>
+        <w:rPr>
+          <w:lang w:val="pt-PT"/>
+        </w:rPr>
+        <w:t>Instituto Superior Técnico, Universidade de Lisboa (IST-UL)</w:t>
       </w:r>
     </w:p>
     <w:p>
@@ -933,39 +918,67 @@
     <w:p>
       <w:pPr>
         <w:rPr>
-          <w:color w:val="FF0000"/>
-          <w:lang w:val="pt-PT"/>
-        </w:rPr>
-      </w:pPr>
-      <w:r>
-        <w:rPr>
-          <w:color w:val="FF0000"/>
-          <w:lang w:val="pt-PT"/>
-        </w:rPr>
-        <w:t>Texto aqui</w:t>
-      </w:r>
-    </w:p>
-    <w:p>
-      <w:pPr>
-        <w:rPr>
-          <w:color w:val="FF0000"/>
-          <w:lang w:val="pt-PT"/>
-        </w:rPr>
-      </w:pPr>
+          <w:lang w:val="pt-PT"/>
+        </w:rPr>
+      </w:pPr>
+      <w:r>
+        <w:t xml:space="preserve">Since its creation in 1911, </w:t>
+      </w:r>
+      <w:proofErr w:type="spellStart"/>
+      <w:r>
+        <w:t>Instituto</w:t>
+      </w:r>
+      <w:proofErr w:type="spellEnd"/>
+      <w:r>
+        <w:t xml:space="preserve"> Superior </w:t>
+      </w:r>
+      <w:proofErr w:type="spellStart"/>
+      <w:r>
+        <w:t>Técnico</w:t>
+      </w:r>
+      <w:proofErr w:type="spellEnd"/>
+      <w:r>
+        <w:t xml:space="preserve"> is the largest and most reputed school of Engineering, Science and Technology and Architecture in Portugal. At IST, we aim to give our students and alumni the education and the knowledge tools to improve, to change and to shape society through science, technology, and entrepreneurship. We provide top quality higher education, strongly exposed to Research, Development and Innovation (RD&amp;I) activities, immersing our students in an exciting and global environment geared towards solving the challenges of the </w:t>
+      </w:r>
+      <w:proofErr w:type="spellStart"/>
+      <w:r>
+        <w:t>XXIst</w:t>
+      </w:r>
+      <w:proofErr w:type="spellEnd"/>
+      <w:r>
+        <w:t xml:space="preserve"> Century.</w:t>
+      </w:r>
+    </w:p>
+    <w:p>
+      <w:r>
+        <w:t xml:space="preserve">The Vision is to have IST be one of the top European schools of engineering, science and technology by attracting and nurturing talent, who will work in a global, </w:t>
+      </w:r>
+      <w:proofErr w:type="spellStart"/>
+      <w:r>
+        <w:t>internacional</w:t>
+      </w:r>
+      <w:proofErr w:type="spellEnd"/>
+      <w:r>
+        <w:t>, culturally diverse and vibrant urbane environment. Efficient management, attractive and diversified infrastructure and a holistic merit-based culture are instrumental in fostering, through science, technology, and innovation, the impact in society of our global community.</w:t>
+      </w:r>
     </w:p>
     <w:p>
       <w:pPr>
         <w:pStyle w:val="Heading2"/>
-        <w:rPr>
-          <w:lang w:val="pt-PT"/>
-        </w:rPr>
-      </w:pPr>
-      <w:r>
-        <w:rPr>
-          <w:lang w:val="pt-PT"/>
-        </w:rPr>
-        <w:t>Instituição Participante</w:t>
-      </w:r>
+      </w:pPr>
+      <w:proofErr w:type="spellStart"/>
+      <w:r>
+        <w:t>Instituição</w:t>
+      </w:r>
+      <w:proofErr w:type="spellEnd"/>
+      <w:r>
+        <w:t xml:space="preserve"> </w:t>
+      </w:r>
+      <w:proofErr w:type="spellStart"/>
+      <w:r>
+        <w:t>Participante</w:t>
+      </w:r>
+      <w:proofErr w:type="spellEnd"/>
     </w:p>
     <w:p>
       <w:pPr>
@@ -1093,43 +1106,6 @@
     </w:p>
     <w:p>
       <w:pPr>
-        <w:rPr>
-          <w:color w:val="FF0000"/>
-          <w:lang w:val="pt-PT"/>
-        </w:rPr>
-      </w:pPr>
-      <w:r>
-        <w:rPr>
-          <w:color w:val="FF0000"/>
-          <w:lang w:val="pt-PT"/>
-        </w:rPr>
-        <w:t>Texto aqui (só o nome e ac´rnimo da instituição)</w:t>
-      </w:r>
-    </w:p>
-    <w:p>
-      <w:pPr>
-        <w:rPr>
-          <w:color w:val="FF0000"/>
-          <w:lang w:val="pt-PT"/>
-        </w:rPr>
-      </w:pPr>
-    </w:p>
-    <w:p>
-      <w:pPr>
-        <w:pStyle w:val="Heading2"/>
-        <w:rPr>
-          <w:lang w:val="pt-PT"/>
-        </w:rPr>
-      </w:pPr>
-      <w:r>
-        <w:rPr>
-          <w:lang w:val="pt-PT"/>
-        </w:rPr>
-        <w:t>Unidade de Investigação Adicional</w:t>
-      </w:r>
-    </w:p>
-    <w:p>
-      <w:pPr>
         <w:widowControl w:val="0"/>
         <w:autoSpaceDE w:val="0"/>
         <w:autoSpaceDN w:val="0"/>
@@ -1142,7 +1118,50 @@
           <w:lang w:val="pt-PT"/>
         </w:rPr>
       </w:pPr>
-      <w:r>
+    </w:p>
+    <w:p>
+      <w:pPr>
+        <w:rPr>
+          <w:color w:val="FF0000"/>
+          <w:lang w:val="pt-PT"/>
+        </w:rPr>
+      </w:pPr>
+      <w:r>
+        <w:rPr>
+          <w:color w:val="FF0000"/>
+          <w:lang w:val="pt-PT"/>
+        </w:rPr>
+        <w:t>Texto aqui (só o nome e ac´rnimo da instituição)</w:t>
+      </w:r>
+    </w:p>
+    <w:p>
+      <w:pPr>
+        <w:rPr>
+          <w:color w:val="FF0000"/>
+          <w:lang w:val="pt-PT"/>
+        </w:rPr>
+      </w:pPr>
+    </w:p>
+    <w:p>
+      <w:pPr>
+        <w:pStyle w:val="Heading2"/>
+        <w:rPr>
+          <w:lang w:val="pt-PT"/>
+        </w:rPr>
+      </w:pPr>
+      <w:r>
+        <w:rPr>
+          <w:lang w:val="pt-PT"/>
+        </w:rPr>
+        <w:t>Unidade de Investigação Adicional</w:t>
+      </w:r>
+    </w:p>
+    <w:p>
+      <w:pPr>
+        <w:widowControl w:val="0"/>
+        <w:autoSpaceDE w:val="0"/>
+        <w:autoSpaceDN w:val="0"/>
+        <w:adjustRightInd w:val="0"/>
         <w:rPr>
           <w:rFonts w:ascii="Times New Roman" w:hAnsi="Times New Roman" w:cs="Times New Roman"/>
           <w:color w:val="454545"/>
@@ -1150,44 +1169,16 @@
           <w:szCs w:val="15"/>
           <w:lang w:val="pt-PT"/>
         </w:rPr>
+      </w:pPr>
+      <w:r>
+        <w:rPr>
+          <w:rFonts w:ascii="Times New Roman" w:hAnsi="Times New Roman" w:cs="Times New Roman"/>
+          <w:color w:val="454545"/>
+          <w:sz w:val="15"/>
+          <w:szCs w:val="15"/>
+          <w:lang w:val="pt-PT"/>
+        </w:rPr>
         <w:t>Additional Research Unit</w:t>
-      </w:r>
-    </w:p>
-    <w:p>
-      <w:pPr>
-        <w:rPr>
-          <w:color w:val="FF0000"/>
-          <w:lang w:val="pt-PT"/>
-        </w:rPr>
-      </w:pPr>
-      <w:r>
-        <w:rPr>
-          <w:color w:val="FF0000"/>
-          <w:lang w:val="pt-PT"/>
-        </w:rPr>
-        <w:t>Texto aqui (só o nome e ac´rnimo da instituição)</w:t>
-      </w:r>
-    </w:p>
-    <w:p>
-      <w:pPr>
-        <w:rPr>
-          <w:color w:val="FF0000"/>
-          <w:lang w:val="pt-PT"/>
-        </w:rPr>
-      </w:pPr>
-    </w:p>
-    <w:p>
-      <w:pPr>
-        <w:pStyle w:val="Heading2"/>
-        <w:rPr>
-          <w:lang w:val="pt-PT"/>
-        </w:rPr>
-      </w:pPr>
-      <w:r>
-        <w:rPr>
-          <w:lang w:val="pt-PT"/>
-        </w:rPr>
-        <w:t>Instituição de Acolhimento</w:t>
       </w:r>
     </w:p>
     <w:p>
@@ -1196,6 +1187,146 @@
         <w:autoSpaceDE w:val="0"/>
         <w:autoSpaceDN w:val="0"/>
         <w:adjustRightInd w:val="0"/>
+      </w:pPr>
+      <w:r>
+        <w:t xml:space="preserve">INESC </w:t>
+      </w:r>
+      <w:proofErr w:type="spellStart"/>
+      <w:r>
+        <w:t>Microsistemas</w:t>
+      </w:r>
+      <w:proofErr w:type="spellEnd"/>
+      <w:r>
+        <w:t xml:space="preserve"> e </w:t>
+      </w:r>
+      <w:proofErr w:type="spellStart"/>
+      <w:r>
+        <w:t>Nanotecnologias</w:t>
+      </w:r>
+      <w:proofErr w:type="spellEnd"/>
+      <w:r>
+        <w:t xml:space="preserve"> (INESC MN) is a private, non-profit </w:t>
+      </w:r>
+      <w:r>
+        <w:lastRenderedPageBreak/>
+        <w:t xml:space="preserve">Research and Development institute created in January, 2002 from the former Solid State Technology group of INESC. INESC MN operates a Class 100/10 cleanroom with optical and e-beam lithography allowing </w:t>
+      </w:r>
+      <w:proofErr w:type="spellStart"/>
+      <w:r>
+        <w:t>nanoscale</w:t>
+      </w:r>
+      <w:proofErr w:type="spellEnd"/>
+      <w:r>
+        <w:t xml:space="preserve"> device fabrication.</w:t>
+      </w:r>
+    </w:p>
+    <w:p>
+      <w:pPr>
+        <w:widowControl w:val="0"/>
+        <w:autoSpaceDE w:val="0"/>
+        <w:autoSpaceDN w:val="0"/>
+        <w:adjustRightInd w:val="0"/>
+      </w:pPr>
+    </w:p>
+    <w:p>
+      <w:pPr>
+        <w:widowControl w:val="0"/>
+        <w:autoSpaceDE w:val="0"/>
+        <w:autoSpaceDN w:val="0"/>
+        <w:adjustRightInd w:val="0"/>
+      </w:pPr>
+      <w:r>
+        <w:t>INESC MN is dedicated to:</w:t>
+      </w:r>
+    </w:p>
+    <w:p>
+      <w:pPr>
+        <w:pStyle w:val="ListParagraph"/>
+        <w:widowControl w:val="0"/>
+        <w:numPr>
+          <w:ilvl w:val="0"/>
+          <w:numId w:val="2"/>
+        </w:numPr>
+        <w:autoSpaceDE w:val="0"/>
+        <w:autoSpaceDN w:val="0"/>
+        <w:adjustRightInd w:val="0"/>
+      </w:pPr>
+      <w:r>
+        <w:t>leading edge research and development in strategic technological areas of micro- and nanotechnologies and the application of these technologies to electronic, biological and biomedical devices;</w:t>
+      </w:r>
+    </w:p>
+    <w:p>
+      <w:pPr>
+        <w:widowControl w:val="0"/>
+        <w:autoSpaceDE w:val="0"/>
+        <w:autoSpaceDN w:val="0"/>
+        <w:adjustRightInd w:val="0"/>
+      </w:pPr>
+    </w:p>
+    <w:p>
+      <w:pPr>
+        <w:pStyle w:val="ListParagraph"/>
+        <w:widowControl w:val="0"/>
+        <w:numPr>
+          <w:ilvl w:val="0"/>
+          <w:numId w:val="2"/>
+        </w:numPr>
+        <w:autoSpaceDE w:val="0"/>
+        <w:autoSpaceDN w:val="0"/>
+        <w:adjustRightInd w:val="0"/>
+      </w:pPr>
+      <w:r>
+        <w:t>advanced training of young scientists and engineers at the university, post-graduate and post-doctoral levels in micro- and nanotechnologies</w:t>
+      </w:r>
+    </w:p>
+    <w:p>
+      <w:pPr>
+        <w:widowControl w:val="0"/>
+        <w:autoSpaceDE w:val="0"/>
+        <w:autoSpaceDN w:val="0"/>
+        <w:adjustRightInd w:val="0"/>
+      </w:pPr>
+    </w:p>
+    <w:p>
+      <w:pPr>
+        <w:pStyle w:val="ListParagraph"/>
+        <w:widowControl w:val="0"/>
+        <w:numPr>
+          <w:ilvl w:val="0"/>
+          <w:numId w:val="2"/>
+        </w:numPr>
+        <w:autoSpaceDE w:val="0"/>
+        <w:autoSpaceDN w:val="0"/>
+        <w:adjustRightInd w:val="0"/>
+      </w:pPr>
+      <w:r>
+        <w:t xml:space="preserve">transfer of technology to both Portuguese and international industries </w:t>
+      </w:r>
+      <w:r>
+        <w:t>through collaborative research, contract research, prototyping and consulting</w:t>
+      </w:r>
+    </w:p>
+    <w:p/>
+    <w:p>
+      <w:pPr>
+        <w:pStyle w:val="Heading2"/>
+        <w:rPr>
+          <w:lang w:val="pt-PT"/>
+        </w:rPr>
+      </w:pPr>
+      <w:r>
+        <w:rPr>
+          <w:lang w:val="pt-PT"/>
+        </w:rPr>
+        <w:t>Instituição de Acolhimento</w:t>
+      </w:r>
+    </w:p>
+    <w:p>
+      <w:pPr>
+        <w:widowControl w:val="0"/>
+        <w:autoSpaceDE w:val="0"/>
+        <w:autoSpaceDN w:val="0"/>
+        <w:adjustRightInd w:val="0"/>
         <w:rPr>
           <w:rFonts w:ascii="Times New Roman" w:hAnsi="Times New Roman" w:cs="Times New Roman"/>
           <w:color w:val="454545"/>
@@ -1249,7 +1380,6 @@
         <w:rPr>
           <w:lang w:val="pt-PT"/>
         </w:rPr>
-        <w:lastRenderedPageBreak/>
         <w:t>3. Componente Científica</w:t>
       </w:r>
     </w:p>
@@ -1597,6 +1727,7 @@
         <w:pStyle w:val="Heading2"/>
       </w:pPr>
       <w:r>
+        <w:lastRenderedPageBreak/>
         <w:t xml:space="preserve">3.2.3. </w:t>
       </w:r>
       <w:proofErr w:type="spellStart"/>
@@ -2231,7 +2362,27 @@
         <w:rPr>
           <w:lang w:val="pt-PT"/>
         </w:rPr>
-        <w:t>Susana Isabel Pinheiro Cardoso de Freitas; Luís Filipe Guedelha Macedo; Pedro Manuel Quintela Ribeiro; António Samuel Ávila Balula; Isolinda Marta Fonseca Marques; Pancráceo José Adelino Silva; Fracesca Toblerone Malakova; Bolseiro de Investigação.</w:t>
+        <w:t xml:space="preserve">Susana Isabel Pinheiro Cardoso de Freitas; Luís Filipe Guedelha Macedo; Pedro Manuel Quintela Ribeiro; António Samuel Ávila Balula; Isolinda Marta Fonseca Marques; Pancráceo José Adelino Silva; Fracesca </w:t>
+      </w:r>
+      <w:r>
+        <w:rPr>
+          <w:lang w:val="pt-PT"/>
+        </w:rPr>
+        <w:t xml:space="preserve">Toblerone Malakova; </w:t>
+      </w:r>
+      <w:bookmarkStart w:id="0" w:name="_GoBack"/>
+      <w:r>
+        <w:rPr>
+          <w:lang w:val="pt-PT"/>
+        </w:rPr>
+        <w:t>Bolseiro</w:t>
+      </w:r>
+      <w:bookmarkEnd w:id="0"/>
+      <w:r>
+        <w:rPr>
+          <w:lang w:val="pt-PT"/>
+        </w:rPr>
+        <w:t xml:space="preserve"> de investigação de licenciado; Bolseiro de iniciação científica;</w:t>
       </w:r>
     </w:p>
     <w:p>
@@ -2514,7 +2665,6 @@
                 <w:color w:val="000000"/>
                 <w:sz w:val="16"/>
               </w:rPr>
-              <w:lastRenderedPageBreak/>
               <w:t>Order</w:t>
             </w:r>
           </w:p>
@@ -2943,6 +3093,7 @@
     </w:p>
     <w:p>
       <w:r>
+        <w:lastRenderedPageBreak/>
         <w:t xml:space="preserve">A suitable set of </w:t>
       </w:r>
       <w:r>
@@ -3614,7 +3765,6 @@
         <w:rPr>
           <w:lang w:val="pt-PT"/>
         </w:rPr>
-        <w:lastRenderedPageBreak/>
         <w:t>Membros da equipa de investigação nesta tarefa</w:t>
       </w:r>
       <w:r>
@@ -4433,6 +4583,7 @@
         <w:rPr>
           <w:lang w:val="pt-PT"/>
         </w:rPr>
+        <w:lastRenderedPageBreak/>
         <w:t>3.2.4. Calendarização e Gestão do Projeto</w:t>
       </w:r>
       <w:r>
@@ -4508,8 +4659,6 @@
           <w:lang w:val="pt-PT"/>
         </w:rPr>
       </w:pPr>
-      <w:bookmarkStart w:id="0" w:name="_GoBack"/>
-      <w:bookmarkEnd w:id="0"/>
     </w:p>
     <w:p>
       <w:pPr>
@@ -4993,7 +5142,6 @@
       </w:pPr>
       <w:proofErr w:type="spellStart"/>
       <w:r>
-        <w:lastRenderedPageBreak/>
         <w:t>Descrição</w:t>
       </w:r>
       <w:proofErr w:type="spellEnd"/>
@@ -6330,7 +6478,6 @@
         <w:rPr>
           <w:lang w:val="pt-PT"/>
         </w:rPr>
-        <w:lastRenderedPageBreak/>
         <w:t>3.5. Ressubmissão de projectos</w:t>
       </w:r>
       <w:r>
@@ -6389,19 +6536,6 @@
           <w:lang w:val="pt-PT"/>
         </w:rPr>
         <w:t>NÃO</w:t>
-      </w:r>
-      <w:r>
-        <w:rPr>
-          <w:lang w:val="pt-PT"/>
-        </w:rPr>
-        <w:t xml:space="preserve"> </w:t>
-      </w:r>
-      <w:r>
-        <w:rPr>
-          <w:color w:val="FF0000"/>
-          <w:lang w:val="pt-PT"/>
-        </w:rPr>
-        <w:t>(a menos que já tenham submetido um projecto à FCT)</w:t>
       </w:r>
     </w:p>
     <w:p>
@@ -6507,7 +6641,7 @@
         </w:trPr>
         <w:tc>
           <w:tcPr>
-            <w:tcW w:w="2040" w:type="dxa"/>
+            <w:tcW w:w="2000" w:type="dxa"/>
           </w:tcPr>
           <w:p>
             <w:pPr>
@@ -6561,7 +6695,7 @@
         </w:tc>
         <w:tc>
           <w:tcPr>
-            <w:tcW w:w="1845" w:type="dxa"/>
+            <w:tcW w:w="1815" w:type="dxa"/>
           </w:tcPr>
           <w:p>
             <w:pPr>
@@ -6589,7 +6723,7 @@
         </w:tc>
         <w:tc>
           <w:tcPr>
-            <w:tcW w:w="513" w:type="dxa"/>
+            <w:tcW w:w="615" w:type="dxa"/>
           </w:tcPr>
           <w:p>
             <w:pPr>
@@ -6615,7 +6749,7 @@
         </w:tc>
         <w:tc>
           <w:tcPr>
-            <w:tcW w:w="1467" w:type="dxa"/>
+            <w:tcW w:w="1435" w:type="dxa"/>
           </w:tcPr>
           <w:p>
             <w:pPr>
@@ -6669,7 +6803,7 @@
       <w:tr>
         <w:tc>
           <w:tcPr>
-            <w:tcW w:w="2040" w:type="dxa"/>
+            <w:tcW w:w="2000" w:type="dxa"/>
           </w:tcPr>
           <w:p>
             <w:pPr>
@@ -6721,7 +6855,7 @@
         </w:tc>
         <w:tc>
           <w:tcPr>
-            <w:tcW w:w="1845" w:type="dxa"/>
+            <w:tcW w:w="1815" w:type="dxa"/>
           </w:tcPr>
           <w:p>
             <w:pPr>
@@ -6747,7 +6881,7 @@
         </w:tc>
         <w:tc>
           <w:tcPr>
-            <w:tcW w:w="513" w:type="dxa"/>
+            <w:tcW w:w="615" w:type="dxa"/>
           </w:tcPr>
           <w:p>
             <w:pPr>
@@ -6773,7 +6907,7 @@
         </w:tc>
         <w:tc>
           <w:tcPr>
-            <w:tcW w:w="1467" w:type="dxa"/>
+            <w:tcW w:w="1435" w:type="dxa"/>
           </w:tcPr>
           <w:p>
             <w:pPr>
@@ -6827,7 +6961,7 @@
       <w:tr>
         <w:tc>
           <w:tcPr>
-            <w:tcW w:w="2040" w:type="dxa"/>
+            <w:tcW w:w="2000" w:type="dxa"/>
           </w:tcPr>
           <w:p>
             <w:pPr>
@@ -6855,7 +6989,7 @@
         </w:tc>
         <w:tc>
           <w:tcPr>
-            <w:tcW w:w="1845" w:type="dxa"/>
+            <w:tcW w:w="1815" w:type="dxa"/>
           </w:tcPr>
           <w:p>
             <w:proofErr w:type="spellStart"/>
@@ -6867,7 +7001,7 @@
         </w:tc>
         <w:tc>
           <w:tcPr>
-            <w:tcW w:w="513" w:type="dxa"/>
+            <w:tcW w:w="615" w:type="dxa"/>
           </w:tcPr>
           <w:p>
             <w:r>
@@ -6877,7 +7011,7 @@
         </w:tc>
         <w:tc>
           <w:tcPr>
-            <w:tcW w:w="1467" w:type="dxa"/>
+            <w:tcW w:w="1435" w:type="dxa"/>
           </w:tcPr>
           <w:p>
             <w:r>
@@ -6905,7 +7039,7 @@
       <w:tr>
         <w:tc>
           <w:tcPr>
-            <w:tcW w:w="2040" w:type="dxa"/>
+            <w:tcW w:w="2000" w:type="dxa"/>
           </w:tcPr>
           <w:p>
             <w:r>
@@ -6944,7 +7078,7 @@
         </w:tc>
         <w:tc>
           <w:tcPr>
-            <w:tcW w:w="1845" w:type="dxa"/>
+            <w:tcW w:w="1815" w:type="dxa"/>
           </w:tcPr>
           <w:p>
             <w:proofErr w:type="spellStart"/>
@@ -6956,7 +7090,7 @@
         </w:tc>
         <w:tc>
           <w:tcPr>
-            <w:tcW w:w="513" w:type="dxa"/>
+            <w:tcW w:w="615" w:type="dxa"/>
           </w:tcPr>
           <w:p>
             <w:r>
@@ -6966,7 +7100,7 @@
         </w:tc>
         <w:tc>
           <w:tcPr>
-            <w:tcW w:w="1467" w:type="dxa"/>
+            <w:tcW w:w="1435" w:type="dxa"/>
           </w:tcPr>
           <w:p>
             <w:r>
@@ -6990,7 +7124,7 @@
       <w:tr>
         <w:tc>
           <w:tcPr>
-            <w:tcW w:w="2040" w:type="dxa"/>
+            <w:tcW w:w="2000" w:type="dxa"/>
           </w:tcPr>
           <w:p>
             <w:r>
@@ -7023,7 +7157,7 @@
         </w:tc>
         <w:tc>
           <w:tcPr>
-            <w:tcW w:w="1845" w:type="dxa"/>
+            <w:tcW w:w="1815" w:type="dxa"/>
           </w:tcPr>
           <w:p>
             <w:proofErr w:type="spellStart"/>
@@ -7035,7 +7169,7 @@
         </w:tc>
         <w:tc>
           <w:tcPr>
-            <w:tcW w:w="513" w:type="dxa"/>
+            <w:tcW w:w="615" w:type="dxa"/>
           </w:tcPr>
           <w:p>
             <w:r>
@@ -7045,7 +7179,7 @@
         </w:tc>
         <w:tc>
           <w:tcPr>
-            <w:tcW w:w="1467" w:type="dxa"/>
+            <w:tcW w:w="1435" w:type="dxa"/>
           </w:tcPr>
           <w:p>
             <w:r>
@@ -7069,7 +7203,7 @@
       <w:tr>
         <w:tc>
           <w:tcPr>
-            <w:tcW w:w="2040" w:type="dxa"/>
+            <w:tcW w:w="2000" w:type="dxa"/>
           </w:tcPr>
           <w:p>
             <w:proofErr w:type="spellStart"/>
@@ -7099,7 +7233,7 @@
         </w:tc>
         <w:tc>
           <w:tcPr>
-            <w:tcW w:w="1845" w:type="dxa"/>
+            <w:tcW w:w="1815" w:type="dxa"/>
           </w:tcPr>
           <w:p>
             <w:proofErr w:type="spellStart"/>
@@ -7111,7 +7245,7 @@
         </w:tc>
         <w:tc>
           <w:tcPr>
-            <w:tcW w:w="513" w:type="dxa"/>
+            <w:tcW w:w="615" w:type="dxa"/>
           </w:tcPr>
           <w:p>
             <w:r>
@@ -7121,7 +7255,7 @@
         </w:tc>
         <w:tc>
           <w:tcPr>
-            <w:tcW w:w="1467" w:type="dxa"/>
+            <w:tcW w:w="1435" w:type="dxa"/>
           </w:tcPr>
           <w:p>
             <w:r>
@@ -7140,7 +7274,7 @@
       <w:tr>
         <w:tc>
           <w:tcPr>
-            <w:tcW w:w="2040" w:type="dxa"/>
+            <w:tcW w:w="2000" w:type="dxa"/>
           </w:tcPr>
           <w:p>
             <w:r>
@@ -7148,6 +7282,7 @@
             </w:r>
             <w:proofErr w:type="spellStart"/>
             <w:r>
+              <w:lastRenderedPageBreak/>
               <w:t>Toblerone</w:t>
             </w:r>
             <w:proofErr w:type="spellEnd"/>
@@ -7168,27 +7303,33 @@
           <w:p>
             <w:proofErr w:type="spellStart"/>
             <w:r>
+              <w:lastRenderedPageBreak/>
               <w:t>Phd</w:t>
             </w:r>
             <w:proofErr w:type="spellEnd"/>
             <w:r>
-              <w:t xml:space="preserve"> Student</w:t>
-            </w:r>
-          </w:p>
-        </w:tc>
-        <w:tc>
-          <w:tcPr>
-            <w:tcW w:w="1845" w:type="dxa"/>
-          </w:tcPr>
-          <w:p>
-            <w:r>
+              <w:t xml:space="preserve"> </w:t>
+            </w:r>
+            <w:r>
+              <w:lastRenderedPageBreak/>
+              <w:t>Student</w:t>
+            </w:r>
+          </w:p>
+        </w:tc>
+        <w:tc>
+          <w:tcPr>
+            <w:tcW w:w="1815" w:type="dxa"/>
+          </w:tcPr>
+          <w:p>
+            <w:r>
+              <w:lastRenderedPageBreak/>
               <w:t>Master</w:t>
             </w:r>
           </w:p>
         </w:tc>
         <w:tc>
           <w:tcPr>
-            <w:tcW w:w="513" w:type="dxa"/>
+            <w:tcW w:w="615" w:type="dxa"/>
           </w:tcPr>
           <w:p>
             <w:r>
@@ -7198,7 +7339,7 @@
         </w:tc>
         <w:tc>
           <w:tcPr>
-            <w:tcW w:w="1467" w:type="dxa"/>
+            <w:tcW w:w="1435" w:type="dxa"/>
           </w:tcPr>
           <w:p>
             <w:r>
@@ -7216,11 +7357,12 @@
       <w:tr>
         <w:tc>
           <w:tcPr>
-            <w:tcW w:w="2040" w:type="dxa"/>
+            <w:tcW w:w="2000" w:type="dxa"/>
           </w:tcPr>
           <w:p>
             <w:proofErr w:type="spellStart"/>
             <w:r>
+              <w:lastRenderedPageBreak/>
               <w:t>Pancráceo</w:t>
             </w:r>
             <w:proofErr w:type="spellEnd"/>
@@ -7254,7 +7396,7 @@
         </w:tc>
         <w:tc>
           <w:tcPr>
-            <w:tcW w:w="1845" w:type="dxa"/>
+            <w:tcW w:w="1815" w:type="dxa"/>
           </w:tcPr>
           <w:p>
             <w:r>
@@ -7264,7 +7406,7 @@
         </w:tc>
         <w:tc>
           <w:tcPr>
-            <w:tcW w:w="513" w:type="dxa"/>
+            <w:tcW w:w="615" w:type="dxa"/>
           </w:tcPr>
           <w:p>
             <w:r>
@@ -7274,7 +7416,7 @@
         </w:tc>
         <w:tc>
           <w:tcPr>
-            <w:tcW w:w="1467" w:type="dxa"/>
+            <w:tcW w:w="1435" w:type="dxa"/>
           </w:tcPr>
           <w:p>
             <w:r>
@@ -7293,7 +7435,7 @@
       <w:tr>
         <w:tc>
           <w:tcPr>
-            <w:tcW w:w="2040" w:type="dxa"/>
+            <w:tcW w:w="2000" w:type="dxa"/>
           </w:tcPr>
           <w:p>
             <w:proofErr w:type="spellStart"/>
@@ -7311,11 +7453,18 @@
             <w:tcW w:w="1461" w:type="dxa"/>
           </w:tcPr>
           <w:p>
-            <w:proofErr w:type="spellStart"/>
-            <w:r>
-              <w:t>Mst</w:t>
-            </w:r>
-            <w:proofErr w:type="spellEnd"/>
+            <w:r>
+              <w:t>M</w:t>
+            </w:r>
+            <w:r>
+              <w:t>a</w:t>
+            </w:r>
+            <w:r>
+              <w:t>st</w:t>
+            </w:r>
+            <w:r>
+              <w:t>er</w:t>
+            </w:r>
             <w:r>
               <w:t xml:space="preserve"> student</w:t>
             </w:r>
@@ -7323,7 +7472,7 @@
         </w:tc>
         <w:tc>
           <w:tcPr>
-            <w:tcW w:w="1845" w:type="dxa"/>
+            <w:tcW w:w="1815" w:type="dxa"/>
           </w:tcPr>
           <w:p>
             <w:r>
@@ -7333,7 +7482,7 @@
         </w:tc>
         <w:tc>
           <w:tcPr>
-            <w:tcW w:w="513" w:type="dxa"/>
+            <w:tcW w:w="615" w:type="dxa"/>
           </w:tcPr>
           <w:p>
             <w:r>
@@ -7343,7 +7492,7 @@
         </w:tc>
         <w:tc>
           <w:tcPr>
-            <w:tcW w:w="1467" w:type="dxa"/>
+            <w:tcW w:w="1435" w:type="dxa"/>
           </w:tcPr>
           <w:p>
             <w:r>
@@ -7749,6 +7898,80 @@
           </w:p>
         </w:tc>
       </w:tr>
+      <w:tr>
+        <w:tc>
+          <w:tcPr>
+            <w:tcW w:w="2129" w:type="dxa"/>
+          </w:tcPr>
+          <w:p>
+            <w:pPr>
+              <w:rPr>
+                <w:lang w:val="pt-PT"/>
+              </w:rPr>
+            </w:pPr>
+            <w:r>
+              <w:rPr>
+                <w:lang w:val="pt-PT"/>
+              </w:rPr>
+              <w:t>Bolseiro de investigação de licenciado</w:t>
+            </w:r>
+          </w:p>
+        </w:tc>
+        <w:tc>
+          <w:tcPr>
+            <w:tcW w:w="2129" w:type="dxa"/>
+          </w:tcPr>
+          <w:p>
+            <w:pPr>
+              <w:rPr>
+                <w:lang w:val="pt-PT"/>
+              </w:rPr>
+            </w:pPr>
+            <w:r>
+              <w:rPr>
+                <w:lang w:val="pt-PT"/>
+              </w:rPr>
+              <w:t>Bolseiro</w:t>
+            </w:r>
+          </w:p>
+        </w:tc>
+        <w:tc>
+          <w:tcPr>
+            <w:tcW w:w="2129" w:type="dxa"/>
+          </w:tcPr>
+          <w:p>
+            <w:pPr>
+              <w:rPr>
+                <w:lang w:val="pt-PT"/>
+              </w:rPr>
+            </w:pPr>
+            <w:r>
+              <w:rPr>
+                <w:lang w:val="pt-PT"/>
+              </w:rPr>
+              <w:t>18</w:t>
+            </w:r>
+          </w:p>
+        </w:tc>
+        <w:tc>
+          <w:tcPr>
+            <w:tcW w:w="2129" w:type="dxa"/>
+          </w:tcPr>
+          <w:p>
+            <w:pPr>
+              <w:rPr>
+                <w:lang w:val="pt-PT"/>
+              </w:rPr>
+            </w:pPr>
+            <w:r>
+              <w:rPr>
+                <w:lang w:val="pt-PT"/>
+              </w:rPr>
+              <w:t>100</w:t>
+            </w:r>
+          </w:p>
+        </w:tc>
+      </w:tr>
     </w:tbl>
     <w:p>
       <w:pPr>
@@ -7775,7 +7998,6 @@
         <w:rPr>
           <w:lang w:val="pt-PT"/>
         </w:rPr>
-        <w:lastRenderedPageBreak/>
         <w:t>5. Outros projetos</w:t>
       </w:r>
       <w:r>
@@ -8075,23 +8297,6 @@
         </w:tc>
       </w:tr>
     </w:tbl>
-    <w:p/>
-    <w:p/>
-    <w:p>
-      <w:pPr>
-        <w:rPr>
-          <w:color w:val="FF0000"/>
-          <w:lang w:val="pt-PT"/>
-        </w:rPr>
-      </w:pPr>
-      <w:r>
-        <w:rPr>
-          <w:color w:val="FF0000"/>
-          <w:lang w:val="pt-PT"/>
-        </w:rPr>
-        <w:t>Não têm de preencher (a menos que tenham feito projectos anteriores)</w:t>
-      </w:r>
-    </w:p>
     <w:p>
       <w:pPr>
         <w:rPr>
@@ -8131,7 +8336,6 @@
     <w:p>
       <w:pPr>
         <w:rPr>
-          <w:color w:val="FF0000"/>
           <w:lang w:val="pt-PT"/>
         </w:rPr>
       </w:pPr>
@@ -8141,26 +8345,6 @@
         </w:rPr>
         <w:t>NÃO</w:t>
       </w:r>
-      <w:r>
-        <w:rPr>
-          <w:lang w:val="pt-PT"/>
-        </w:rPr>
-        <w:t xml:space="preserve"> </w:t>
-      </w:r>
-      <w:r>
-        <w:rPr>
-          <w:color w:val="FF0000"/>
-          <w:lang w:val="pt-PT"/>
-        </w:rPr>
-        <w:t>(a menos que realmente sejam participantes em propostas similares submetidos à FCT)</w:t>
-      </w:r>
-    </w:p>
-    <w:p>
-      <w:pPr>
-        <w:rPr>
-          <w:lang w:val="pt-PT"/>
-        </w:rPr>
-      </w:pPr>
     </w:p>
     <w:p>
       <w:pPr>
@@ -8540,6 +8724,7 @@
                 <w:sz w:val="18"/>
                 <w:szCs w:val="16"/>
               </w:rPr>
+              <w:lastRenderedPageBreak/>
               <w:t>Livros</w:t>
             </w:r>
             <w:proofErr w:type="spellEnd"/>
@@ -9070,19 +9255,7 @@
                 <w:szCs w:val="16"/>
                 <w:lang w:val="pt-PT"/>
               </w:rPr>
-              <w:t xml:space="preserve">Comunicações em encontros </w:t>
-            </w:r>
-            <w:r>
-              <w:rPr>
-                <w:rFonts w:ascii="Times New Roman" w:hAnsi="Times New Roman" w:cs="Times New Roman"/>
-                <w:b/>
-                <w:color w:val="32445F"/>
-                <w:sz w:val="18"/>
-                <w:szCs w:val="16"/>
-                <w:lang w:val="pt-PT"/>
-              </w:rPr>
-              <w:lastRenderedPageBreak/>
-              <w:t>científicos nacionais</w:t>
+              <w:t>Comunicações em encontros científicos nacionais</w:t>
             </w:r>
           </w:p>
           <w:p>
@@ -9206,7 +9379,6 @@
                 <w:sz w:val="18"/>
                 <w:szCs w:val="16"/>
               </w:rPr>
-              <w:lastRenderedPageBreak/>
               <w:t xml:space="preserve">C - </w:t>
             </w:r>
             <w:proofErr w:type="spellStart"/>
@@ -11095,7 +11267,6 @@
                 <w:sz w:val="20"/>
                 <w:szCs w:val="20"/>
               </w:rPr>
-              <w:lastRenderedPageBreak/>
               <w:t>Humanos</w:t>
             </w:r>
             <w:proofErr w:type="spellEnd"/>
@@ -11181,7 +11352,6 @@
                 <w:sz w:val="20"/>
                 <w:szCs w:val="20"/>
               </w:rPr>
-              <w:lastRenderedPageBreak/>
               <w:t>Missões</w:t>
             </w:r>
             <w:proofErr w:type="spellEnd"/>
@@ -12147,6 +12317,7 @@
         <w:rPr>
           <w:lang w:val="pt-PT"/>
         </w:rPr>
+        <w:lastRenderedPageBreak/>
         <w:t>Instituições Participantes</w:t>
       </w:r>
       <w:r>
@@ -12821,7 +12992,6 @@
                 <w:szCs w:val="20"/>
                 <w:lang w:val="pt-PT"/>
               </w:rPr>
-              <w:lastRenderedPageBreak/>
               <w:t>Registo de patentes</w:t>
             </w:r>
           </w:p>
@@ -13941,6 +14111,7 @@
                 <w:sz w:val="20"/>
                 <w:szCs w:val="20"/>
               </w:rPr>
+              <w:lastRenderedPageBreak/>
               <w:t>Consultores</w:t>
             </w:r>
             <w:proofErr w:type="spellEnd"/>
@@ -14505,19 +14676,7 @@
                 <w:szCs w:val="20"/>
                 <w:lang w:val="pt-PT"/>
               </w:rPr>
-              <w:t xml:space="preserve">TOTAL DESPESAS </w:t>
-            </w:r>
-            <w:r>
-              <w:rPr>
-                <w:rFonts w:ascii="Times New Roman" w:hAnsi="Times New Roman" w:cs="Times New Roman"/>
-                <w:b/>
-                <w:color w:val="32445F"/>
-                <w:sz w:val="20"/>
-                <w:szCs w:val="20"/>
-                <w:lang w:val="pt-PT"/>
-              </w:rPr>
-              <w:lastRenderedPageBreak/>
-              <w:t>CORRENTES</w:t>
+              <w:t>TOTAL DESPESAS CORRENTES</w:t>
             </w:r>
           </w:p>
           <w:p>
@@ -14646,7 +14805,6 @@
                 <w:sz w:val="20"/>
                 <w:szCs w:val="20"/>
               </w:rPr>
-              <w:lastRenderedPageBreak/>
               <w:t>Equipamento</w:t>
             </w:r>
             <w:proofErr w:type="spellEnd"/>
@@ -15997,6 +16155,7 @@
         <w:rPr>
           <w:lang w:val="pt-PT"/>
         </w:rPr>
+        <w:lastRenderedPageBreak/>
         <w:t>8. Justificação do orçamento</w:t>
       </w:r>
       <w:r>
@@ -16012,14 +16171,7 @@
           <w:szCs w:val="18"/>
           <w:lang w:val="pt-PT"/>
         </w:rPr>
-        <w:t xml:space="preserve">8. Budget rationale </w:t>
-      </w:r>
-      <w:r>
-        <w:rPr>
-          <w:color w:val="000000"/>
-          <w:lang w:val="pt-PT"/>
-        </w:rPr>
-        <w:t>–</w:t>
+        <w:t>8. Budget rationale</w:t>
       </w:r>
     </w:p>
     <w:p>
@@ -16888,7 +17040,6 @@
                 <w:sz w:val="16"/>
                 <w:szCs w:val="16"/>
               </w:rPr>
-              <w:lastRenderedPageBreak/>
               <w:t>Tipo</w:t>
             </w:r>
             <w:proofErr w:type="spellEnd"/>
@@ -17784,6 +17935,7 @@
         <w:rPr>
           <w:lang w:val="pt-PT"/>
         </w:rPr>
+        <w:lastRenderedPageBreak/>
         <w:t>Justificação do financiamento solicitado</w:t>
       </w:r>
       <w:r>
@@ -18060,7 +18212,6 @@
         <w:rPr>
           <w:lang w:val="pt-PT"/>
         </w:rPr>
-        <w:lastRenderedPageBreak/>
         <w:t>Justificação do financiamento solicitado</w:t>
       </w:r>
       <w:r>
@@ -18181,6 +18332,31 @@
           <w:lang w:val="pt-PT"/>
         </w:rPr>
         <w:t>8.6.1 Available equipment</w:t>
+      </w:r>
+    </w:p>
+    <w:p>
+      <w:pPr>
+        <w:widowControl w:val="0"/>
+        <w:autoSpaceDE w:val="0"/>
+        <w:autoSpaceDN w:val="0"/>
+        <w:adjustRightInd w:val="0"/>
+        <w:rPr>
+          <w:rFonts w:ascii="Times New Roman" w:hAnsi="Times New Roman" w:cs="Times New Roman"/>
+          <w:b/>
+          <w:bCs/>
+          <w:sz w:val="20"/>
+          <w:szCs w:val="16"/>
+        </w:rPr>
+      </w:pPr>
+      <w:r>
+        <w:rPr>
+          <w:rFonts w:ascii="Times New Roman" w:hAnsi="Times New Roman" w:cs="Times New Roman"/>
+          <w:b/>
+          <w:bCs/>
+          <w:sz w:val="20"/>
+          <w:szCs w:val="16"/>
+        </w:rPr>
+        <w:t>GPU cluster available at the Centre for Theoretical Particle Physics (CFTP)</w:t>
       </w:r>
     </w:p>
     <w:p>
@@ -18196,20 +18372,41 @@
           <w:color w:val="FF0000"/>
           <w:sz w:val="20"/>
           <w:szCs w:val="16"/>
-          <w:lang w:val="pt-PT"/>
-        </w:rPr>
-      </w:pPr>
-      <w:r>
-        <w:rPr>
-          <w:rFonts w:ascii="Times New Roman" w:hAnsi="Times New Roman" w:cs="Times New Roman"/>
-          <w:b/>
-          <w:bCs/>
-          <w:color w:val="FF0000"/>
-          <w:sz w:val="20"/>
-          <w:szCs w:val="16"/>
-          <w:lang w:val="pt-PT"/>
-        </w:rPr>
-        <w:t>Não tenho exemplo mas se quiserem indicar basta uma descrição</w:t>
+        </w:rPr>
+      </w:pPr>
+    </w:p>
+    <w:p>
+      <w:pPr>
+        <w:pStyle w:val="Heading2"/>
+      </w:pPr>
+      <w:r>
+        <w:rPr>
+          <w:lang w:val="pt-PT"/>
+        </w:rPr>
+        <w:t>8.6.2. Discriminação do equipamento a adquirir</w:t>
+      </w:r>
+      <w:r>
+        <w:rPr>
+          <w:lang w:val="pt-PT"/>
+        </w:rPr>
+        <w:br/>
+      </w:r>
+      <w:r>
+        <w:rPr>
+          <w:color w:val="454545"/>
+          <w:sz w:val="15"/>
+          <w:szCs w:val="15"/>
+          <w:lang w:val="pt-PT"/>
+        </w:rPr>
+        <w:t xml:space="preserve">8.6.2. </w:t>
+      </w:r>
+      <w:r>
+        <w:rPr>
+          <w:color w:val="454545"/>
+          <w:sz w:val="15"/>
+          <w:szCs w:val="15"/>
+        </w:rPr>
+        <w:t>New equipment requested</w:t>
       </w:r>
     </w:p>
     <w:p>
@@ -18220,39 +18417,36 @@
         <w:adjustRightInd w:val="0"/>
         <w:rPr>
           <w:rFonts w:ascii="Times New Roman" w:hAnsi="Times New Roman" w:cs="Times New Roman"/>
-          <w:b/>
-          <w:bCs/>
-          <w:color w:val="FF0000"/>
-          <w:sz w:val="20"/>
+          <w:color w:val="32445F"/>
+          <w:sz w:val="16"/>
           <w:szCs w:val="16"/>
-          <w:lang w:val="pt-PT"/>
         </w:rPr>
       </w:pPr>
     </w:p>
     <w:p>
       <w:pPr>
         <w:pStyle w:val="Heading2"/>
-      </w:pPr>
-      <w:r>
-        <w:rPr>
-          <w:lang w:val="pt-PT"/>
-        </w:rPr>
-        <w:t>8.6.2. Discriminação do equipamento a adquirir</w:t>
-      </w:r>
-      <w:r>
-        <w:rPr>
-          <w:lang w:val="pt-PT"/>
-        </w:rPr>
-        <w:br/>
-      </w:r>
-      <w:r>
         <w:rPr>
           <w:color w:val="454545"/>
           <w:sz w:val="15"/>
           <w:szCs w:val="15"/>
-          <w:lang w:val="pt-PT"/>
-        </w:rPr>
-        <w:t xml:space="preserve">8.6.2. </w:t>
+        </w:rPr>
+      </w:pPr>
+      <w:proofErr w:type="spellStart"/>
+      <w:r>
+        <w:t>Tipo</w:t>
+      </w:r>
+      <w:proofErr w:type="spellEnd"/>
+      <w:r>
+        <w:t xml:space="preserve"> de </w:t>
+      </w:r>
+      <w:proofErr w:type="spellStart"/>
+      <w:r>
+        <w:t>equipamento</w:t>
+      </w:r>
+      <w:proofErr w:type="spellEnd"/>
+      <w:r>
+        <w:br/>
       </w:r>
       <w:r>
         <w:rPr>
@@ -18260,7 +18454,51 @@
           <w:sz w:val="15"/>
           <w:szCs w:val="15"/>
         </w:rPr>
-        <w:t>New equipment requested</w:t>
+        <w:t>Equipment type</w:t>
+      </w:r>
+    </w:p>
+    <w:p>
+      <w:pPr>
+        <w:rPr>
+          <w:color w:val="FF0000"/>
+          <w:lang w:val="pt-PT"/>
+        </w:rPr>
+      </w:pPr>
+      <w:r>
+        <w:rPr>
+          <w:color w:val="FF0000"/>
+          <w:lang w:val="pt-PT"/>
+        </w:rPr>
+        <w:t>Descrição curta</w:t>
+      </w:r>
+    </w:p>
+    <w:p>
+      <w:pPr>
+        <w:pStyle w:val="Heading2"/>
+        <w:rPr>
+          <w:lang w:val="pt-PT"/>
+        </w:rPr>
+      </w:pPr>
+      <w:r>
+        <w:rPr>
+          <w:lang w:val="pt-PT"/>
+        </w:rPr>
+        <w:t>Fabricante</w:t>
+      </w:r>
+      <w:r>
+        <w:rPr>
+          <w:lang w:val="pt-PT"/>
+        </w:rPr>
+        <w:br/>
+      </w:r>
+      <w:r>
+        <w:rPr>
+          <w:color w:val="454545"/>
+          <w:sz w:val="15"/>
+          <w:szCs w:val="15"/>
+          <w:lang w:val="pt-PT"/>
+        </w:rPr>
+        <w:t>Manufacturer</w:t>
       </w:r>
     </w:p>
     <w:p>
@@ -18271,88 +18509,21 @@
         <w:adjustRightInd w:val="0"/>
         <w:rPr>
           <w:rFonts w:ascii="Times New Roman" w:hAnsi="Times New Roman" w:cs="Times New Roman"/>
-          <w:color w:val="32445F"/>
-          <w:sz w:val="16"/>
+          <w:color w:val="FF0000"/>
+          <w:sz w:val="22"/>
           <w:szCs w:val="16"/>
-        </w:rPr>
-      </w:pPr>
-    </w:p>
-    <w:p>
-      <w:pPr>
-        <w:pStyle w:val="Heading2"/>
-        <w:rPr>
-          <w:color w:val="454545"/>
-          <w:sz w:val="15"/>
-          <w:szCs w:val="15"/>
-        </w:rPr>
-      </w:pPr>
-      <w:proofErr w:type="spellStart"/>
-      <w:r>
-        <w:t>Tipo</w:t>
-      </w:r>
-      <w:proofErr w:type="spellEnd"/>
-      <w:r>
-        <w:t xml:space="preserve"> de </w:t>
-      </w:r>
-      <w:proofErr w:type="spellStart"/>
-      <w:r>
-        <w:t>equipamento</w:t>
-      </w:r>
-      <w:proofErr w:type="spellEnd"/>
-      <w:r>
-        <w:br/>
-      </w:r>
-      <w:r>
-        <w:rPr>
-          <w:color w:val="454545"/>
-          <w:sz w:val="15"/>
-          <w:szCs w:val="15"/>
-        </w:rPr>
-        <w:t>Equipment type</w:t>
-      </w:r>
-    </w:p>
-    <w:p>
-      <w:pPr>
-        <w:rPr>
+          <w:lang w:val="pt-PT"/>
+        </w:rPr>
+      </w:pPr>
+      <w:r>
+        <w:rPr>
+          <w:rFonts w:ascii="Times New Roman" w:hAnsi="Times New Roman" w:cs="Times New Roman"/>
           <w:color w:val="FF0000"/>
-          <w:lang w:val="pt-PT"/>
-        </w:rPr>
-      </w:pPr>
-      <w:r>
-        <w:rPr>
-          <w:color w:val="FF0000"/>
-          <w:lang w:val="pt-PT"/>
-        </w:rPr>
-        <w:t>Descrição curta</w:t>
-      </w:r>
-    </w:p>
-    <w:p>
-      <w:pPr>
-        <w:pStyle w:val="Heading2"/>
-        <w:rPr>
-          <w:lang w:val="pt-PT"/>
-        </w:rPr>
-      </w:pPr>
-      <w:r>
-        <w:rPr>
+          <w:sz w:val="22"/>
+          <w:szCs w:val="16"/>
           <w:lang w:val="pt-PT"/>
         </w:rPr>
         <w:t>Fabricante</w:t>
-      </w:r>
-      <w:r>
-        <w:rPr>
-          <w:lang w:val="pt-PT"/>
-        </w:rPr>
-        <w:br/>
-      </w:r>
-      <w:r>
-        <w:rPr>
-          <w:color w:val="454545"/>
-          <w:sz w:val="15"/>
-          <w:szCs w:val="15"/>
-          <w:lang w:val="pt-PT"/>
-        </w:rPr>
-        <w:t>Manufacturer</w:t>
       </w:r>
     </w:p>
     <w:p>
@@ -18369,7 +18540,42 @@
           <w:lang w:val="pt-PT"/>
         </w:rPr>
       </w:pPr>
-      <w:r>
+    </w:p>
+    <w:p>
+      <w:pPr>
+        <w:pStyle w:val="Heading2"/>
+        <w:rPr>
+          <w:lang w:val="pt-PT"/>
+        </w:rPr>
+      </w:pPr>
+      <w:r>
+        <w:rPr>
+          <w:lang w:val="pt-PT"/>
+        </w:rPr>
+        <w:t>Modelo</w:t>
+      </w:r>
+      <w:r>
+        <w:rPr>
+          <w:lang w:val="pt-PT"/>
+        </w:rPr>
+        <w:br/>
+      </w:r>
+      <w:r>
+        <w:rPr>
+          <w:color w:val="454545"/>
+          <w:sz w:val="15"/>
+          <w:szCs w:val="15"/>
+          <w:lang w:val="pt-PT"/>
+        </w:rPr>
+        <w:t>Model</w:t>
+      </w:r>
+    </w:p>
+    <w:p>
+      <w:pPr>
+        <w:widowControl w:val="0"/>
+        <w:autoSpaceDE w:val="0"/>
+        <w:autoSpaceDN w:val="0"/>
+        <w:adjustRightInd w:val="0"/>
         <w:rPr>
           <w:rFonts w:ascii="Times New Roman" w:hAnsi="Times New Roman" w:cs="Times New Roman"/>
           <w:color w:val="FF0000"/>
@@ -18377,7 +18583,16 @@
           <w:szCs w:val="16"/>
           <w:lang w:val="pt-PT"/>
         </w:rPr>
-        <w:t>Fabricante</w:t>
+      </w:pPr>
+      <w:r>
+        <w:rPr>
+          <w:rFonts w:ascii="Times New Roman" w:hAnsi="Times New Roman" w:cs="Times New Roman"/>
+          <w:color w:val="FF0000"/>
+          <w:sz w:val="22"/>
+          <w:szCs w:val="16"/>
+          <w:lang w:val="pt-PT"/>
+        </w:rPr>
+        <w:t>Referencia do equipamento ou modelo</w:t>
       </w:r>
     </w:p>
     <w:p>
@@ -18399,86 +18614,93 @@
       <w:pPr>
         <w:pStyle w:val="Heading2"/>
         <w:rPr>
-          <w:lang w:val="pt-PT"/>
-        </w:rPr>
-      </w:pPr>
-      <w:r>
-        <w:rPr>
-          <w:lang w:val="pt-PT"/>
-        </w:rPr>
-        <w:t>Modelo</w:t>
-      </w:r>
-      <w:r>
-        <w:rPr>
-          <w:lang w:val="pt-PT"/>
-        </w:rPr>
-        <w:br/>
-      </w:r>
-      <w:r>
-        <w:rPr>
           <w:color w:val="454545"/>
           <w:sz w:val="15"/>
           <w:szCs w:val="15"/>
           <w:lang w:val="pt-PT"/>
         </w:rPr>
-        <w:t>Model</w:t>
-      </w:r>
-    </w:p>
-    <w:p>
-      <w:pPr>
-        <w:widowControl w:val="0"/>
-        <w:autoSpaceDE w:val="0"/>
-        <w:autoSpaceDN w:val="0"/>
-        <w:adjustRightInd w:val="0"/>
-        <w:rPr>
-          <w:rFonts w:ascii="Times New Roman" w:hAnsi="Times New Roman" w:cs="Times New Roman"/>
-          <w:color w:val="FF0000"/>
-          <w:sz w:val="22"/>
-          <w:szCs w:val="16"/>
-          <w:lang w:val="pt-PT"/>
-        </w:rPr>
-      </w:pPr>
-      <w:r>
-        <w:rPr>
-          <w:rFonts w:ascii="Times New Roman" w:hAnsi="Times New Roman" w:cs="Times New Roman"/>
-          <w:color w:val="FF0000"/>
-          <w:sz w:val="22"/>
-          <w:szCs w:val="16"/>
-          <w:lang w:val="pt-PT"/>
-        </w:rPr>
-        <w:t>Referencia do equipamento ou modelo</w:t>
-      </w:r>
-    </w:p>
-    <w:p>
-      <w:pPr>
-        <w:widowControl w:val="0"/>
-        <w:autoSpaceDE w:val="0"/>
-        <w:autoSpaceDN w:val="0"/>
-        <w:adjustRightInd w:val="0"/>
-        <w:rPr>
-          <w:rFonts w:ascii="Times New Roman" w:hAnsi="Times New Roman" w:cs="Times New Roman"/>
-          <w:color w:val="FF0000"/>
-          <w:sz w:val="22"/>
-          <w:szCs w:val="16"/>
-          <w:lang w:val="pt-PT"/>
-        </w:rPr>
-      </w:pPr>
-    </w:p>
-    <w:p>
-      <w:pPr>
-        <w:pStyle w:val="Heading2"/>
+      </w:pPr>
+      <w:r>
+        <w:rPr>
+          <w:lang w:val="pt-PT"/>
+        </w:rPr>
+        <w:lastRenderedPageBreak/>
+        <w:t>Custo (€)</w:t>
+      </w:r>
+      <w:r>
+        <w:rPr>
+          <w:lang w:val="pt-PT"/>
+        </w:rPr>
+        <w:br/>
+      </w:r>
+      <w:r>
         <w:rPr>
           <w:color w:val="454545"/>
           <w:sz w:val="15"/>
           <w:szCs w:val="15"/>
           <w:lang w:val="pt-PT"/>
         </w:rPr>
-      </w:pPr>
-      <w:r>
-        <w:rPr>
-          <w:lang w:val="pt-PT"/>
-        </w:rPr>
-        <w:t>Custo (€)</w:t>
+        <w:t>Cost (€)</w:t>
+      </w:r>
+    </w:p>
+    <w:p>
+      <w:pPr>
+        <w:rPr>
+          <w:color w:val="FF0000"/>
+          <w:lang w:val="pt-PT"/>
+        </w:rPr>
+      </w:pPr>
+      <w:r>
+        <w:rPr>
+          <w:color w:val="FF0000"/>
+          <w:lang w:val="pt-PT"/>
+        </w:rPr>
+        <w:t>Custo</w:t>
+      </w:r>
+    </w:p>
+    <w:p>
+      <w:pPr>
+        <w:rPr>
+          <w:color w:val="FF0000"/>
+          <w:lang w:val="pt-PT"/>
+        </w:rPr>
+      </w:pPr>
+    </w:p>
+    <w:p>
+      <w:pPr>
+        <w:rPr>
+          <w:color w:val="FF0000"/>
+          <w:lang w:val="pt-PT"/>
+        </w:rPr>
+      </w:pPr>
+      <w:r>
+        <w:rPr>
+          <w:color w:val="FF0000"/>
+          <w:lang w:val="pt-PT"/>
+        </w:rPr>
+        <w:t>Repetir para cada equipamento a adquirir no projecto</w:t>
+      </w:r>
+    </w:p>
+    <w:p>
+      <w:pPr>
+        <w:rPr>
+          <w:color w:val="FF0000"/>
+          <w:lang w:val="pt-PT"/>
+        </w:rPr>
+      </w:pPr>
+    </w:p>
+    <w:p>
+      <w:pPr>
+        <w:pStyle w:val="Heading2"/>
+        <w:rPr>
+          <w:lang w:val="pt-PT"/>
+        </w:rPr>
+      </w:pPr>
+      <w:r>
+        <w:rPr>
+          <w:lang w:val="pt-PT"/>
+        </w:rPr>
+        <w:t>8.7. Justificação de registo de patentes</w:t>
       </w:r>
       <w:r>
         <w:rPr>
@@ -18493,55 +18715,16 @@
           <w:szCs w:val="15"/>
           <w:lang w:val="pt-PT"/>
         </w:rPr>
-        <w:t>Cost (€)</w:t>
-      </w:r>
-    </w:p>
-    <w:p>
-      <w:pPr>
-        <w:rPr>
-          <w:color w:val="FF0000"/>
-          <w:lang w:val="pt-PT"/>
-        </w:rPr>
-      </w:pPr>
-      <w:r>
-        <w:rPr>
-          <w:color w:val="FF0000"/>
-          <w:lang w:val="pt-PT"/>
-        </w:rPr>
-        <w:t>Custo</w:t>
-      </w:r>
-    </w:p>
-    <w:p>
-      <w:pPr>
-        <w:rPr>
-          <w:color w:val="FF0000"/>
-          <w:lang w:val="pt-PT"/>
-        </w:rPr>
-      </w:pPr>
-    </w:p>
-    <w:p>
-      <w:pPr>
-        <w:rPr>
-          <w:color w:val="FF0000"/>
-          <w:lang w:val="pt-PT"/>
-        </w:rPr>
-      </w:pPr>
-      <w:r>
-        <w:rPr>
-          <w:color w:val="FF0000"/>
-          <w:lang w:val="pt-PT"/>
-        </w:rPr>
-        <w:t>Repetir para cada equipamento a adquirir no projecto</w:t>
-      </w:r>
-    </w:p>
-    <w:p>
-      <w:pPr>
-        <w:rPr>
-          <w:color w:val="FF0000"/>
-          <w:lang w:val="pt-PT"/>
-        </w:rPr>
-      </w:pPr>
-    </w:p>
+        <w:t>8.7. Patent registration</w:t>
+      </w:r>
+    </w:p>
+    <w:p>
+      <w:r>
+        <w:t>No patents are to be registered.</w:t>
+      </w:r>
+    </w:p>
+    <w:p/>
+    <w:p/>
     <w:p>
       <w:pPr>
         <w:pStyle w:val="Heading2"/>
@@ -18553,7 +18736,7 @@
         <w:rPr>
           <w:lang w:val="pt-PT"/>
         </w:rPr>
-        <w:t>8.7. Justificação de registo de patentes</w:t>
+        <w:t>8.8. Justificação de adaptação de edifícios e instalações</w:t>
       </w:r>
       <w:r>
         <w:rPr>
@@ -18568,208 +18751,90 @@
           <w:szCs w:val="15"/>
           <w:lang w:val="pt-PT"/>
         </w:rPr>
-        <w:t>8.7. Patent registration</w:t>
-      </w:r>
-    </w:p>
-    <w:p>
-      <w:pPr>
-        <w:rPr>
-          <w:color w:val="FF0000"/>
-          <w:lang w:val="pt-PT"/>
-        </w:rPr>
-      </w:pPr>
-      <w:r>
-        <w:rPr>
-          <w:color w:val="FF0000"/>
-          <w:lang w:val="pt-PT"/>
-        </w:rPr>
-        <w:t>Não tenho um exemplo mas introduzam uma descrição por cada patente prevista</w:t>
-      </w:r>
-    </w:p>
-    <w:p>
-      <w:pPr>
-        <w:rPr>
-          <w:lang w:val="pt-PT"/>
-        </w:rPr>
-      </w:pPr>
-    </w:p>
-    <w:p>
-      <w:pPr>
-        <w:rPr>
-          <w:lang w:val="pt-PT"/>
-        </w:rPr>
-      </w:pPr>
-    </w:p>
-    <w:p>
-      <w:pPr>
-        <w:pStyle w:val="Heading2"/>
-        <w:rPr>
-          <w:lang w:val="pt-PT"/>
-        </w:rPr>
-      </w:pPr>
-      <w:r>
-        <w:rPr>
-          <w:lang w:val="pt-PT"/>
-        </w:rPr>
-        <w:t>8.8. Justificação de adaptação de edifícios e instalações</w:t>
-      </w:r>
-      <w:r>
-        <w:rPr>
-          <w:lang w:val="pt-PT"/>
-        </w:rPr>
-        <w:br/>
-      </w:r>
-      <w:r>
-        <w:rPr>
-          <w:color w:val="454545"/>
-          <w:sz w:val="15"/>
-          <w:szCs w:val="15"/>
-          <w:lang w:val="pt-PT"/>
-        </w:rPr>
         <w:t>8.8. Adaptation of buildings and facilities</w:t>
       </w:r>
     </w:p>
     <w:p>
-      <w:pPr>
-        <w:rPr>
-          <w:color w:val="FF0000"/>
-          <w:lang w:val="pt-PT"/>
-        </w:rPr>
-      </w:pPr>
-      <w:r>
-        <w:rPr>
-          <w:color w:val="FF0000"/>
-          <w:lang w:val="pt-PT"/>
-        </w:rPr>
-        <w:t>Não tenho um exemplo mas caso aplicável incluam uma descrição</w:t>
-      </w:r>
-    </w:p>
-    <w:p>
-      <w:pPr>
-        <w:rPr>
-          <w:lang w:val="pt-PT"/>
-        </w:rPr>
-      </w:pPr>
-    </w:p>
+      <w:r>
+        <w:t>No buildings are to be adapted.</w:t>
+      </w:r>
+    </w:p>
+    <w:p/>
     <w:p>
       <w:pPr>
         <w:pStyle w:val="Heading1"/>
-        <w:rPr>
-          <w:lang w:val="pt-PT"/>
-        </w:rPr>
-      </w:pPr>
-      <w:r>
-        <w:rPr>
-          <w:lang w:val="pt-PT"/>
-        </w:rPr>
-        <w:t>9. Ficheiros Anexos</w:t>
-      </w:r>
-      <w:r>
-        <w:rPr>
-          <w:lang w:val="pt-PT"/>
-        </w:rPr>
-        <w:br/>
-      </w:r>
-      <w:r>
         <w:rPr>
           <w:color w:val="454545"/>
           <w:sz w:val="18"/>
           <w:szCs w:val="18"/>
           <w:lang w:val="pt-PT"/>
         </w:rPr>
-        <w:t>9. Attachments</w:t>
-      </w:r>
-    </w:p>
-    <w:p>
-      <w:pPr>
-        <w:rPr>
-          <w:color w:val="FF0000"/>
-          <w:lang w:val="pt-PT"/>
-        </w:rPr>
-      </w:pPr>
-      <w:r>
-        <w:rPr>
-          <w:color w:val="FF0000"/>
-          <w:lang w:val="pt-PT"/>
-        </w:rPr>
-        <w:t>Lista dos ficheiros anexados (No vosso caso listem os anexos)</w:t>
-      </w:r>
-    </w:p>
-    <w:p>
-      <w:pPr>
-        <w:pStyle w:val="Heading1"/>
+      </w:pPr>
+      <w:r>
+        <w:rPr>
+          <w:lang w:val="pt-PT"/>
+        </w:rPr>
+        <w:t>9. Ficheiros Anexos</w:t>
+      </w:r>
+      <w:r>
+        <w:rPr>
+          <w:lang w:val="pt-PT"/>
+        </w:rPr>
+        <w:br/>
+      </w:r>
+      <w:r>
         <w:rPr>
           <w:color w:val="454545"/>
           <w:sz w:val="18"/>
           <w:szCs w:val="18"/>
           <w:lang w:val="pt-PT"/>
         </w:rPr>
-      </w:pPr>
-      <w:r>
-        <w:rPr>
-          <w:lang w:val="pt-PT"/>
-        </w:rPr>
-        <w:lastRenderedPageBreak/>
-        <w:t>10. Possíveis conflitos de interesse</w:t>
-      </w:r>
-      <w:r>
-        <w:rPr>
-          <w:lang w:val="pt-PT"/>
-        </w:rPr>
-        <w:br/>
-      </w:r>
-      <w:r>
+        <w:t>9. Attachments</w:t>
+      </w:r>
+    </w:p>
+    <w:p>
+      <w:pPr>
+        <w:rPr>
+          <w:lang w:val="pt-PT"/>
+        </w:rPr>
+      </w:pPr>
+    </w:p>
+    <w:p>
+      <w:pPr>
+        <w:pStyle w:val="Heading1"/>
         <w:rPr>
           <w:color w:val="454545"/>
           <w:sz w:val="18"/>
           <w:szCs w:val="18"/>
           <w:lang w:val="pt-PT"/>
         </w:rPr>
+      </w:pPr>
+      <w:r>
+        <w:rPr>
+          <w:lang w:val="pt-PT"/>
+        </w:rPr>
+        <w:t>10. Possíveis conflitos de interesse</w:t>
+      </w:r>
+      <w:r>
+        <w:rPr>
+          <w:lang w:val="pt-PT"/>
+        </w:rPr>
+        <w:br/>
+      </w:r>
+      <w:r>
+        <w:rPr>
+          <w:color w:val="454545"/>
+          <w:sz w:val="18"/>
+          <w:szCs w:val="18"/>
+          <w:lang w:val="pt-PT"/>
+        </w:rPr>
         <w:t>10. Possible Conflicts of Interest</w:t>
       </w:r>
     </w:p>
     <w:p>
-      <w:pPr>
-        <w:rPr>
-          <w:color w:val="FF0000"/>
-        </w:rPr>
-      </w:pPr>
-      <w:proofErr w:type="spellStart"/>
-      <w:r>
-        <w:rPr>
-          <w:color w:val="FF0000"/>
-        </w:rPr>
-        <w:t>Descrição</w:t>
-      </w:r>
-      <w:proofErr w:type="spellEnd"/>
-      <w:r>
-        <w:rPr>
-          <w:color w:val="FF0000"/>
-        </w:rPr>
-        <w:t xml:space="preserve"> </w:t>
-      </w:r>
-      <w:proofErr w:type="spellStart"/>
-      <w:r>
-        <w:rPr>
-          <w:color w:val="FF0000"/>
-        </w:rPr>
-        <w:t>caso</w:t>
-      </w:r>
-      <w:proofErr w:type="spellEnd"/>
-      <w:r>
-        <w:rPr>
-          <w:color w:val="FF0000"/>
-        </w:rPr>
-        <w:t xml:space="preserve"> </w:t>
-      </w:r>
-      <w:proofErr w:type="spellStart"/>
-      <w:r>
-        <w:rPr>
-          <w:color w:val="FF0000"/>
-        </w:rPr>
-        <w:t>aplicável</w:t>
-      </w:r>
-      <w:proofErr w:type="spellEnd"/>
+      <w:r>
+        <w:t>No conflicts of interest were found.</w:t>
+      </w:r>
     </w:p>
     <w:sectPr>
       <w:pgSz w:w="11900" w:h="16840"/>
@@ -18896,8 +18961,124 @@
       </w:rPr>
     </w:lvl>
   </w:abstractNum>
+  <w:abstractNum w:abstractNumId="1">
+    <w:nsid w:val="7C412062"/>
+    <w:multiLevelType w:val="hybridMultilevel"/>
+    <w:tmpl w:val="23CEF268"/>
+    <w:lvl w:ilvl="0" w:tplc="5936E3F8">
+      <w:start w:val="1"/>
+      <w:numFmt w:val="bullet"/>
+      <w:lvlText w:val="-"/>
+      <w:lvlJc w:val="left"/>
+      <w:pPr>
+        <w:ind w:left="720" w:hanging="360"/>
+      </w:pPr>
+      <w:rPr>
+        <w:rFonts w:ascii="Cambria" w:eastAsiaTheme="minorEastAsia" w:hAnsi="Cambria" w:cstheme="minorBidi" w:hint="default"/>
+      </w:rPr>
+    </w:lvl>
+    <w:lvl w:ilvl="1" w:tplc="08160003" w:tentative="1">
+      <w:start w:val="1"/>
+      <w:numFmt w:val="bullet"/>
+      <w:lvlText w:val="o"/>
+      <w:lvlJc w:val="left"/>
+      <w:pPr>
+        <w:ind w:left="1440" w:hanging="360"/>
+      </w:pPr>
+      <w:rPr>
+        <w:rFonts w:ascii="Courier New" w:hAnsi="Courier New" w:cs="Courier New" w:hint="default"/>
+      </w:rPr>
+    </w:lvl>
+    <w:lvl w:ilvl="2" w:tplc="08160005" w:tentative="1">
+      <w:start w:val="1"/>
+      <w:numFmt w:val="bullet"/>
+      <w:lvlText w:val=""/>
+      <w:lvlJc w:val="left"/>
+      <w:pPr>
+        <w:ind w:left="2160" w:hanging="360"/>
+      </w:pPr>
+      <w:rPr>
+        <w:rFonts w:ascii="Wingdings" w:hAnsi="Wingdings" w:hint="default"/>
+      </w:rPr>
+    </w:lvl>
+    <w:lvl w:ilvl="3" w:tplc="08160001" w:tentative="1">
+      <w:start w:val="1"/>
+      <w:numFmt w:val="bullet"/>
+      <w:lvlText w:val=""/>
+      <w:lvlJc w:val="left"/>
+      <w:pPr>
+        <w:ind w:left="2880" w:hanging="360"/>
+      </w:pPr>
+      <w:rPr>
+        <w:rFonts w:ascii="Symbol" w:hAnsi="Symbol" w:hint="default"/>
+      </w:rPr>
+    </w:lvl>
+    <w:lvl w:ilvl="4" w:tplc="08160003" w:tentative="1">
+      <w:start w:val="1"/>
+      <w:numFmt w:val="bullet"/>
+      <w:lvlText w:val="o"/>
+      <w:lvlJc w:val="left"/>
+      <w:pPr>
+        <w:ind w:left="3600" w:hanging="360"/>
+      </w:pPr>
+      <w:rPr>
+        <w:rFonts w:ascii="Courier New" w:hAnsi="Courier New" w:cs="Courier New" w:hint="default"/>
+      </w:rPr>
+    </w:lvl>
+    <w:lvl w:ilvl="5" w:tplc="08160005" w:tentative="1">
+      <w:start w:val="1"/>
+      <w:numFmt w:val="bullet"/>
+      <w:lvlText w:val=""/>
+      <w:lvlJc w:val="left"/>
+      <w:pPr>
+        <w:ind w:left="4320" w:hanging="360"/>
+      </w:pPr>
+      <w:rPr>
+        <w:rFonts w:ascii="Wingdings" w:hAnsi="Wingdings" w:hint="default"/>
+      </w:rPr>
+    </w:lvl>
+    <w:lvl w:ilvl="6" w:tplc="08160001" w:tentative="1">
+      <w:start w:val="1"/>
+      <w:numFmt w:val="bullet"/>
+      <w:lvlText w:val=""/>
+      <w:lvlJc w:val="left"/>
+      <w:pPr>
+        <w:ind w:left="5040" w:hanging="360"/>
+      </w:pPr>
+      <w:rPr>
+        <w:rFonts w:ascii="Symbol" w:hAnsi="Symbol" w:hint="default"/>
+      </w:rPr>
+    </w:lvl>
+    <w:lvl w:ilvl="7" w:tplc="08160003" w:tentative="1">
+      <w:start w:val="1"/>
+      <w:numFmt w:val="bullet"/>
+      <w:lvlText w:val="o"/>
+      <w:lvlJc w:val="left"/>
+      <w:pPr>
+        <w:ind w:left="5760" w:hanging="360"/>
+      </w:pPr>
+      <w:rPr>
+        <w:rFonts w:ascii="Courier New" w:hAnsi="Courier New" w:cs="Courier New" w:hint="default"/>
+      </w:rPr>
+    </w:lvl>
+    <w:lvl w:ilvl="8" w:tplc="08160005" w:tentative="1">
+      <w:start w:val="1"/>
+      <w:numFmt w:val="bullet"/>
+      <w:lvlText w:val=""/>
+      <w:lvlJc w:val="left"/>
+      <w:pPr>
+        <w:ind w:left="6480" w:hanging="360"/>
+      </w:pPr>
+      <w:rPr>
+        <w:rFonts w:ascii="Wingdings" w:hAnsi="Wingdings" w:hint="default"/>
+      </w:rPr>
+    </w:lvl>
+  </w:abstractNum>
   <w:num w:numId="1">
     <w:abstractNumId w:val="0"/>
+  </w:num>
+  <w:num w:numId="2">
+    <w:abstractNumId w:val="1"/>
   </w:num>
 </w:numbering>
 </file>
@@ -19969,7 +20150,7 @@
 </file>
 
 <file path=customXml/itemProps1.xml><?xml version="1.0" encoding="utf-8"?>
-<ds:datastoreItem xmlns:ds="http://schemas.openxmlformats.org/officeDocument/2006/customXml" ds:itemID="{9EDBF43A-C810-4BBB-AFE6-297AA65C83A8}">
+<ds:datastoreItem xmlns:ds="http://schemas.openxmlformats.org/officeDocument/2006/customXml" ds:itemID="{EFDBEB8F-0B96-41EB-AD9D-599D308CBE11}">
   <ds:schemaRefs>
     <ds:schemaRef ds:uri="http://schemas.openxmlformats.org/officeDocument/2006/bibliography"/>
   </ds:schemaRefs>

</xml_diff>

<commit_message>
Adicionadas as partes que faltavam do atrasadinho samuel
</commit_message>
<xml_diff>
--- a/TemplateProjectoFCT.docx
+++ b/TemplateProjectoFCT.docx
@@ -207,7 +207,6 @@
           <w:color w:val="454545"/>
           <w:sz w:val="15"/>
           <w:szCs w:val="15"/>
-          <w:lang w:val="pt-PT"/>
         </w:rPr>
       </w:pPr>
       <w:r>
@@ -216,21 +215,12 @@
           <w:color w:val="454545"/>
           <w:sz w:val="15"/>
           <w:szCs w:val="15"/>
-          <w:lang w:val="pt-PT"/>
         </w:rPr>
         <w:t>Secondary area</w:t>
       </w:r>
     </w:p>
     <w:p>
-      <w:pPr>
-        <w:rPr>
-          <w:lang w:val="pt-PT"/>
-        </w:rPr>
-      </w:pPr>
-      <w:r>
-        <w:rPr>
-          <w:lang w:val="pt-PT"/>
-        </w:rPr>
+      <w:r>
         <w:t>Material Science</w:t>
       </w:r>
     </w:p>
@@ -238,23 +228,18 @@
       <w:pPr>
         <w:rPr>
           <w:color w:val="FF0000"/>
-          <w:lang w:val="pt-PT"/>
         </w:rPr>
       </w:pPr>
     </w:p>
     <w:p>
       <w:pPr>
         <w:pStyle w:val="Heading2"/>
-        <w:rPr>
-          <w:lang w:val="pt-PT"/>
-        </w:rPr>
-      </w:pPr>
-      <w:r>
-        <w:rPr>
-          <w:lang w:val="pt-PT"/>
-        </w:rPr>
+      </w:pPr>
+      <w:proofErr w:type="spellStart"/>
+      <w:r>
         <w:t>Acrónimo</w:t>
       </w:r>
+      <w:proofErr w:type="spellEnd"/>
     </w:p>
     <w:p>
       <w:pPr>
@@ -267,7 +252,6 @@
           <w:color w:val="454545"/>
           <w:sz w:val="15"/>
           <w:szCs w:val="15"/>
-          <w:lang w:val="pt-PT"/>
         </w:rPr>
       </w:pPr>
       <w:r>
@@ -276,7 +260,6 @@
           <w:color w:val="454545"/>
           <w:sz w:val="15"/>
           <w:szCs w:val="15"/>
-          <w:lang w:val="pt-PT"/>
         </w:rPr>
         <w:t>Acronym</w:t>
       </w:r>
@@ -430,28 +413,16 @@
         <w:tabs>
           <w:tab w:val="left" w:pos="1590"/>
         </w:tabs>
-        <w:rPr>
-          <w:lang w:val="pt-PT"/>
-        </w:rPr>
-      </w:pPr>
-      <w:r>
-        <w:rPr>
-          <w:lang w:val="pt-PT"/>
-        </w:rPr>
+      </w:pPr>
+      <w:r>
         <w:t>Silver nanowire/</w:t>
       </w:r>
       <w:proofErr w:type="spellStart"/>
       <w:r>
-        <w:rPr>
-          <w:lang w:val="pt-PT"/>
-        </w:rPr>
         <w:t>graphene</w:t>
       </w:r>
       <w:proofErr w:type="spellEnd"/>
       <w:r>
-        <w:rPr>
-          <w:lang w:val="pt-PT"/>
-        </w:rPr>
         <w:t xml:space="preserve"> hybrid transparent conductive thin film production</w:t>
       </w:r>
     </w:p>
@@ -531,14 +502,8 @@
         <w:tabs>
           <w:tab w:val="left" w:pos="1590"/>
         </w:tabs>
-        <w:rPr>
-          <w:lang w:val="pt-PT"/>
-        </w:rPr>
-      </w:pPr>
-      <w:r>
-        <w:rPr>
-          <w:lang w:val="pt-PT"/>
-        </w:rPr>
+      </w:pPr>
+      <w:r>
         <w:t>Transparent conductive thin film</w:t>
       </w:r>
     </w:p>
@@ -546,22 +511,20 @@
       <w:pPr>
         <w:rPr>
           <w:color w:val="FF0000"/>
-          <w:lang w:val="pt-PT"/>
         </w:rPr>
       </w:pPr>
     </w:p>
     <w:p>
       <w:pPr>
         <w:pStyle w:val="Heading2"/>
-        <w:rPr>
-          <w:lang w:val="pt-PT"/>
-        </w:rPr>
-      </w:pPr>
-      <w:r>
-        <w:rPr>
-          <w:lang w:val="pt-PT"/>
-        </w:rPr>
-        <w:t>Palavra-chave 2 Keyword 2</w:t>
+      </w:pPr>
+      <w:proofErr w:type="spellStart"/>
+      <w:r>
+        <w:t>Palavra-chave</w:t>
+      </w:r>
+      <w:proofErr w:type="spellEnd"/>
+      <w:r>
+        <w:t xml:space="preserve"> 2 Keyword 2</w:t>
       </w:r>
     </w:p>
     <w:p>
@@ -754,7 +717,6 @@
           <w:color w:val="454545"/>
           <w:sz w:val="15"/>
           <w:szCs w:val="15"/>
-          <w:lang w:val="pt-PT"/>
         </w:rPr>
       </w:pPr>
       <w:r>
@@ -763,21 +725,12 @@
           <w:color w:val="454545"/>
           <w:sz w:val="15"/>
           <w:szCs w:val="15"/>
-          <w:lang w:val="pt-PT"/>
         </w:rPr>
         <w:t>Duration in months</w:t>
       </w:r>
     </w:p>
     <w:p>
-      <w:pPr>
-        <w:rPr>
-          <w:lang w:val="pt-PT"/>
-        </w:rPr>
-      </w:pPr>
-      <w:r>
-        <w:rPr>
-          <w:lang w:val="pt-PT"/>
-        </w:rPr>
+      <w:r>
         <w:t>18</w:t>
       </w:r>
     </w:p>
@@ -785,23 +738,29 @@
       <w:pPr>
         <w:rPr>
           <w:color w:val="FF0000"/>
-          <w:lang w:val="pt-PT"/>
         </w:rPr>
       </w:pPr>
     </w:p>
     <w:p>
       <w:pPr>
         <w:pStyle w:val="Heading1"/>
-        <w:rPr>
-          <w:lang w:val="pt-PT"/>
-        </w:rPr>
-      </w:pPr>
-      <w:r>
-        <w:rPr>
-          <w:lang w:val="pt-PT"/>
-        </w:rPr>
-        <w:t>2. Instituições envolvidas</w:t>
-      </w:r>
+      </w:pPr>
+      <w:r>
+        <w:t xml:space="preserve">2. </w:t>
+      </w:r>
+      <w:proofErr w:type="spellStart"/>
+      <w:r>
+        <w:t>Instituições</w:t>
+      </w:r>
+      <w:proofErr w:type="spellEnd"/>
+      <w:r>
+        <w:t xml:space="preserve"> </w:t>
+      </w:r>
+      <w:proofErr w:type="spellStart"/>
+      <w:r>
+        <w:t>envolvidas</w:t>
+      </w:r>
+      <w:proofErr w:type="spellEnd"/>
     </w:p>
     <w:p>
       <w:pPr>
@@ -812,7 +771,6 @@
         <w:rPr>
           <w:rFonts w:ascii="Times New Roman" w:hAnsi="Times New Roman" w:cs="Times New Roman"/>
           <w:color w:val="000000"/>
-          <w:lang w:val="pt-PT"/>
         </w:rPr>
       </w:pPr>
       <w:r>
@@ -821,7 +779,6 @@
           <w:color w:val="454545"/>
           <w:sz w:val="18"/>
           <w:szCs w:val="18"/>
-          <w:lang w:val="pt-PT"/>
         </w:rPr>
         <w:t xml:space="preserve">2. Institutions and their roles </w:t>
       </w:r>
@@ -829,7 +786,6 @@
         <w:rPr>
           <w:rFonts w:ascii="Times New Roman" w:hAnsi="Times New Roman" w:cs="Times New Roman"/>
           <w:color w:val="000000"/>
-          <w:lang w:val="pt-PT"/>
         </w:rPr>
         <w:t>–</w:t>
       </w:r>
@@ -904,23 +860,22 @@
     <w:p>
       <w:pPr>
         <w:pStyle w:val="Heading2"/>
-        <w:rPr>
-          <w:lang w:val="pt-PT"/>
-        </w:rPr>
-      </w:pPr>
-      <w:r>
-        <w:rPr>
-          <w:lang w:val="pt-PT"/>
-        </w:rPr>
-        <w:t>Descrição da Instituição</w:t>
-      </w:r>
-    </w:p>
-    <w:p>
-      <w:pPr>
-        <w:rPr>
-          <w:lang w:val="pt-PT"/>
-        </w:rPr>
-      </w:pPr>
+      </w:pPr>
+      <w:proofErr w:type="spellStart"/>
+      <w:r>
+        <w:t>Descrição</w:t>
+      </w:r>
+      <w:proofErr w:type="spellEnd"/>
+      <w:r>
+        <w:t xml:space="preserve"> da </w:t>
+      </w:r>
+      <w:proofErr w:type="spellStart"/>
+      <w:r>
+        <w:t>Instituição</w:t>
+      </w:r>
+      <w:proofErr w:type="spellEnd"/>
+    </w:p>
+    <w:p>
       <w:r>
         <w:t xml:space="preserve">Since its creation in 1911, </w:t>
       </w:r>
@@ -965,20 +920,16 @@
     <w:p>
       <w:pPr>
         <w:pStyle w:val="Heading2"/>
-      </w:pPr>
-      <w:proofErr w:type="spellStart"/>
-      <w:r>
-        <w:t>Instituição</w:t>
-      </w:r>
-      <w:proofErr w:type="spellEnd"/>
-      <w:r>
-        <w:t xml:space="preserve"> </w:t>
-      </w:r>
-      <w:proofErr w:type="spellStart"/>
-      <w:r>
-        <w:t>Participante</w:t>
-      </w:r>
-      <w:proofErr w:type="spellEnd"/>
+        <w:rPr>
+          <w:lang w:val="pt-PT"/>
+        </w:rPr>
+      </w:pPr>
+      <w:r>
+        <w:rPr>
+          <w:lang w:val="pt-PT"/>
+        </w:rPr>
+        <w:t>Instituição Participante</w:t>
+      </w:r>
     </w:p>
     <w:p>
       <w:pPr>
@@ -2368,21 +2319,7 @@
         <w:rPr>
           <w:lang w:val="pt-PT"/>
         </w:rPr>
-        <w:t xml:space="preserve">Toblerone Malakova; </w:t>
-      </w:r>
-      <w:bookmarkStart w:id="0" w:name="_GoBack"/>
-      <w:r>
-        <w:rPr>
-          <w:lang w:val="pt-PT"/>
-        </w:rPr>
-        <w:t>Bolseiro</w:t>
-      </w:r>
-      <w:bookmarkEnd w:id="0"/>
-      <w:r>
-        <w:rPr>
-          <w:lang w:val="pt-PT"/>
-        </w:rPr>
-        <w:t xml:space="preserve"> de investigação de licenciado; Bolseiro de iniciação científica;</w:t>
+        <w:t>Toblerone Malakova; Bolseiro de investigação de licenciado; Bolseiro de iniciação científica;</w:t>
       </w:r>
     </w:p>
     <w:p>
@@ -4357,45 +4294,20 @@
     <w:p>
       <w:pPr>
         <w:pStyle w:val="Heading2"/>
-      </w:pPr>
-      <w:proofErr w:type="spellStart"/>
-      <w:r>
-        <w:t>Membros</w:t>
-      </w:r>
-      <w:proofErr w:type="spellEnd"/>
-      <w:r>
-        <w:t xml:space="preserve"> da </w:t>
-      </w:r>
-      <w:proofErr w:type="spellStart"/>
-      <w:r>
-        <w:t>equipa</w:t>
-      </w:r>
-      <w:proofErr w:type="spellEnd"/>
-      <w:r>
-        <w:t xml:space="preserve"> de </w:t>
-      </w:r>
-      <w:proofErr w:type="spellStart"/>
-      <w:r>
-        <w:t>investigação</w:t>
-      </w:r>
-      <w:proofErr w:type="spellEnd"/>
-      <w:r>
-        <w:t xml:space="preserve"> </w:t>
-      </w:r>
-      <w:proofErr w:type="spellStart"/>
-      <w:r>
-        <w:t>nesta</w:t>
-      </w:r>
-      <w:proofErr w:type="spellEnd"/>
-      <w:r>
-        <w:t xml:space="preserve"> </w:t>
-      </w:r>
-      <w:proofErr w:type="spellStart"/>
-      <w:r>
-        <w:t>tarefa</w:t>
-      </w:r>
-      <w:proofErr w:type="spellEnd"/>
-      <w:r>
+        <w:rPr>
+          <w:lang w:val="pt-PT"/>
+        </w:rPr>
+      </w:pPr>
+      <w:r>
+        <w:rPr>
+          <w:lang w:val="pt-PT"/>
+        </w:rPr>
+        <w:t>Membros da equipa de investigação nesta tarefa</w:t>
+      </w:r>
+      <w:r>
+        <w:rPr>
+          <w:lang w:val="pt-PT"/>
+        </w:rPr>
         <w:br/>
       </w:r>
       <w:r>
@@ -4403,56 +4315,29 @@
           <w:color w:val="454545"/>
           <w:sz w:val="15"/>
           <w:szCs w:val="15"/>
+          <w:lang w:val="pt-PT"/>
         </w:rPr>
         <w:t>Members of the research team in this task</w:t>
       </w:r>
     </w:p>
     <w:p>
-      <w:proofErr w:type="spellStart"/>
-      <w:r>
-        <w:t>António</w:t>
-      </w:r>
-      <w:proofErr w:type="spellEnd"/>
-      <w:r>
-        <w:t xml:space="preserve"> Samuel Ávila </w:t>
-      </w:r>
-      <w:proofErr w:type="spellStart"/>
-      <w:r>
-        <w:t>Balula</w:t>
-      </w:r>
-      <w:proofErr w:type="spellEnd"/>
-      <w:r>
-        <w:t xml:space="preserve">; </w:t>
-      </w:r>
-      <w:proofErr w:type="spellStart"/>
-      <w:r>
-        <w:t>Isolinda</w:t>
-      </w:r>
-      <w:proofErr w:type="spellEnd"/>
-      <w:r>
-        <w:t xml:space="preserve"> Marta Fonseca Marques; </w:t>
-      </w:r>
-      <w:proofErr w:type="spellStart"/>
-      <w:r>
-        <w:t>Pancráceo</w:t>
-      </w:r>
-      <w:proofErr w:type="spellEnd"/>
-      <w:r>
-        <w:t xml:space="preserve"> José </w:t>
-      </w:r>
-      <w:proofErr w:type="spellStart"/>
-      <w:r>
-        <w:t>Adelino</w:t>
-      </w:r>
-      <w:proofErr w:type="spellEnd"/>
-      <w:r>
-        <w:t xml:space="preserve"> Silva</w:t>
+      <w:pPr>
+        <w:rPr>
+          <w:lang w:val="pt-PT"/>
+        </w:rPr>
+      </w:pPr>
+      <w:r>
+        <w:rPr>
+          <w:lang w:val="pt-PT"/>
+        </w:rPr>
+        <w:t>António Samuel Ávila Balula; Isolinda Marta Fonseca Marques; Pancráceo José Adelino Silva</w:t>
       </w:r>
     </w:p>
     <w:p>
       <w:pPr>
         <w:rPr>
           <w:color w:val="FF0000"/>
+          <w:lang w:val="pt-PT"/>
         </w:rPr>
       </w:pPr>
     </w:p>
@@ -4460,6 +4345,7 @@
       <w:pPr>
         <w:rPr>
           <w:color w:val="FF0000"/>
+          <w:lang w:val="pt-PT"/>
         </w:rPr>
       </w:pPr>
     </w:p>
@@ -4467,6 +4353,7 @@
       <w:pPr>
         <w:rPr>
           <w:color w:val="FF0000"/>
+          <w:lang w:val="pt-PT"/>
         </w:rPr>
       </w:pPr>
     </w:p>
@@ -4480,75 +4367,10 @@
       <w:r>
         <w:rPr>
           <w:color w:val="FF0000"/>
-        </w:rPr>
-        <w:t>(</w:t>
-      </w:r>
-      <w:proofErr w:type="spellStart"/>
-      <w:proofErr w:type="gramStart"/>
-      <w:r>
-        <w:rPr>
-          <w:color w:val="FF0000"/>
-        </w:rPr>
-        <w:t>repetir</w:t>
-      </w:r>
-      <w:proofErr w:type="spellEnd"/>
-      <w:proofErr w:type="gramEnd"/>
-      <w:r>
-        <w:rPr>
-          <w:color w:val="FF0000"/>
-        </w:rPr>
-        <w:t xml:space="preserve"> </w:t>
-      </w:r>
-      <w:proofErr w:type="spellStart"/>
-      <w:r>
-        <w:rPr>
-          <w:color w:val="FF0000"/>
-        </w:rPr>
-        <w:t>tantas</w:t>
-      </w:r>
-      <w:proofErr w:type="spellEnd"/>
-      <w:r>
-        <w:rPr>
-          <w:color w:val="FF0000"/>
-        </w:rPr>
-        <w:t xml:space="preserve"> </w:t>
-      </w:r>
-      <w:proofErr w:type="spellStart"/>
-      <w:r>
-        <w:rPr>
-          <w:color w:val="FF0000"/>
-        </w:rPr>
-        <w:t>vezes</w:t>
-      </w:r>
-      <w:proofErr w:type="spellEnd"/>
-      <w:r>
-        <w:rPr>
-          <w:color w:val="FF0000"/>
-        </w:rPr>
-        <w:t xml:space="preserve">  </w:t>
-      </w:r>
-      <w:proofErr w:type="spellStart"/>
-      <w:r>
-        <w:rPr>
-          <w:color w:val="FF0000"/>
-        </w:rPr>
-        <w:t>quanto</w:t>
-      </w:r>
-      <w:proofErr w:type="spellEnd"/>
-      <w:r>
-        <w:rPr>
-          <w:color w:val="FF0000"/>
-        </w:rPr>
-        <w:t xml:space="preserve"> </w:t>
-      </w:r>
-      <w:proofErr w:type="spellStart"/>
-      <w:r>
-        <w:rPr>
-          <w:color w:val="FF0000"/>
-        </w:rPr>
-        <w:t>neces</w:t>
-      </w:r>
-      <w:proofErr w:type="spellEnd"/>
+          <w:lang w:val="pt-PT"/>
+        </w:rPr>
+        <w:t>(repetir tantas vezes  quanto neces</w:t>
+      </w:r>
       <w:r>
         <w:rPr>
           <w:color w:val="FF0000"/>
@@ -6593,22 +6415,15 @@
         <w:pStyle w:val="Heading2"/>
       </w:pPr>
       <w:r>
-        <w:t xml:space="preserve">4.1 </w:t>
-      </w:r>
-      <w:proofErr w:type="spellStart"/>
-      <w:r>
-        <w:t>Lista</w:t>
-      </w:r>
-      <w:proofErr w:type="spellEnd"/>
-      <w:r>
-        <w:t xml:space="preserve"> de </w:t>
-      </w:r>
-      <w:proofErr w:type="spellStart"/>
-      <w:r>
-        <w:t>membros</w:t>
-      </w:r>
-      <w:proofErr w:type="spellEnd"/>
-      <w:r>
+        <w:rPr>
+          <w:lang w:val="pt-PT"/>
+        </w:rPr>
+        <w:t>4.1 Lista de membros</w:t>
+      </w:r>
+      <w:r>
+        <w:rPr>
+          <w:lang w:val="pt-PT"/>
+        </w:rPr>
         <w:br/>
       </w:r>
       <w:r>
@@ -6616,8 +6431,17 @@
           <w:color w:val="454545"/>
           <w:sz w:val="15"/>
           <w:szCs w:val="15"/>
-        </w:rPr>
-        <w:t>4.1. Members list</w:t>
+          <w:lang w:val="pt-PT"/>
+        </w:rPr>
+        <w:t xml:space="preserve">4.1. </w:t>
+      </w:r>
+      <w:r>
+        <w:rPr>
+          <w:color w:val="454545"/>
+          <w:sz w:val="15"/>
+          <w:szCs w:val="15"/>
+        </w:rPr>
+        <w:t>Members list</w:t>
       </w:r>
     </w:p>
     <w:p/>
@@ -7432,81 +7256,6 @@
           <w:p/>
         </w:tc>
       </w:tr>
-      <w:tr>
-        <w:tc>
-          <w:tcPr>
-            <w:tcW w:w="2000" w:type="dxa"/>
-          </w:tcPr>
-          <w:p>
-            <w:proofErr w:type="spellStart"/>
-            <w:r>
-              <w:t>Isolinda</w:t>
-            </w:r>
-            <w:proofErr w:type="spellEnd"/>
-            <w:r>
-              <w:t xml:space="preserve"> Marta Fonseca Marques</w:t>
-            </w:r>
-          </w:p>
-        </w:tc>
-        <w:tc>
-          <w:tcPr>
-            <w:tcW w:w="1461" w:type="dxa"/>
-          </w:tcPr>
-          <w:p>
-            <w:r>
-              <w:t>M</w:t>
-            </w:r>
-            <w:r>
-              <w:t>a</w:t>
-            </w:r>
-            <w:r>
-              <w:t>st</w:t>
-            </w:r>
-            <w:r>
-              <w:t>er</w:t>
-            </w:r>
-            <w:r>
-              <w:t xml:space="preserve"> student</w:t>
-            </w:r>
-          </w:p>
-        </w:tc>
-        <w:tc>
-          <w:tcPr>
-            <w:tcW w:w="1815" w:type="dxa"/>
-          </w:tcPr>
-          <w:p>
-            <w:r>
-              <w:t>Bachelor</w:t>
-            </w:r>
-          </w:p>
-        </w:tc>
-        <w:tc>
-          <w:tcPr>
-            <w:tcW w:w="615" w:type="dxa"/>
-          </w:tcPr>
-          <w:p>
-            <w:r>
-              <w:t>100</w:t>
-            </w:r>
-          </w:p>
-        </w:tc>
-        <w:tc>
-          <w:tcPr>
-            <w:tcW w:w="1435" w:type="dxa"/>
-          </w:tcPr>
-          <w:p>
-            <w:r>
-              <w:t>No</w:t>
-            </w:r>
-          </w:p>
-        </w:tc>
-        <w:tc>
-          <w:tcPr>
-            <w:tcW w:w="1190" w:type="dxa"/>
-          </w:tcPr>
-          <w:p/>
-        </w:tc>
-      </w:tr>
     </w:tbl>
     <w:p/>
     <w:p>
@@ -7875,7 +7624,7 @@
               <w:rPr>
                 <w:lang w:val="pt-PT"/>
               </w:rPr>
-              <w:t>18</w:t>
+              <w:t>13</w:t>
             </w:r>
           </w:p>
         </w:tc>
@@ -7915,6 +7664,12 @@
               </w:rPr>
               <w:t>Bolseiro de investigação de licenciado</w:t>
             </w:r>
+            <w:r>
+              <w:rPr>
+                <w:lang w:val="pt-PT"/>
+              </w:rPr>
+              <w:t xml:space="preserve"> (1)</w:t>
+            </w:r>
           </w:p>
         </w:tc>
         <w:tc>
@@ -7949,7 +7704,83 @@
               <w:rPr>
                 <w:lang w:val="pt-PT"/>
               </w:rPr>
-              <w:t>18</w:t>
+              <w:t>15</w:t>
+            </w:r>
+            <w:bookmarkStart w:id="0" w:name="_GoBack"/>
+            <w:bookmarkEnd w:id="0"/>
+          </w:p>
+        </w:tc>
+        <w:tc>
+          <w:tcPr>
+            <w:tcW w:w="2129" w:type="dxa"/>
+          </w:tcPr>
+          <w:p>
+            <w:pPr>
+              <w:rPr>
+                <w:lang w:val="pt-PT"/>
+              </w:rPr>
+            </w:pPr>
+            <w:r>
+              <w:rPr>
+                <w:lang w:val="pt-PT"/>
+              </w:rPr>
+              <w:t>100</w:t>
+            </w:r>
+          </w:p>
+        </w:tc>
+      </w:tr>
+      <w:tr>
+        <w:tc>
+          <w:tcPr>
+            <w:tcW w:w="2129" w:type="dxa"/>
+          </w:tcPr>
+          <w:p>
+            <w:pPr>
+              <w:rPr>
+                <w:lang w:val="pt-PT"/>
+              </w:rPr>
+            </w:pPr>
+            <w:r>
+              <w:rPr>
+                <w:lang w:val="pt-PT"/>
+              </w:rPr>
+              <w:t>Bolseiro de investigação de licenciado (2)</w:t>
+            </w:r>
+          </w:p>
+        </w:tc>
+        <w:tc>
+          <w:tcPr>
+            <w:tcW w:w="2129" w:type="dxa"/>
+          </w:tcPr>
+          <w:p>
+            <w:pPr>
+              <w:rPr>
+                <w:lang w:val="pt-PT"/>
+              </w:rPr>
+            </w:pPr>
+            <w:r>
+              <w:rPr>
+                <w:lang w:val="pt-PT"/>
+              </w:rPr>
+              <w:t>Bolseiro</w:t>
+            </w:r>
+          </w:p>
+        </w:tc>
+        <w:tc>
+          <w:tcPr>
+            <w:tcW w:w="2129" w:type="dxa"/>
+          </w:tcPr>
+          <w:p>
+            <w:pPr>
+              <w:rPr>
+                <w:lang w:val="pt-PT"/>
+              </w:rPr>
+            </w:pPr>
+            <w:r>
+              <w:rPr>
+                <w:lang w:val="pt-PT"/>
+              </w:rPr>
+              <w:t>12</w:t>
             </w:r>
           </w:p>
         </w:tc>
@@ -8691,6 +8522,7 @@
                 <w:sz w:val="18"/>
                 <w:szCs w:val="15"/>
               </w:rPr>
+              <w:lastRenderedPageBreak/>
               <w:t>Publications</w:t>
             </w:r>
           </w:p>
@@ -10855,6 +10687,7 @@
           <w:color w:val="FF0000"/>
           <w:lang w:val="pt-PT"/>
         </w:rPr>
+        <w:lastRenderedPageBreak/>
         <w:t>Os indicadores apenas são validos nos anos de execução do projecto</w:t>
       </w:r>
     </w:p>
@@ -18692,9 +18525,6 @@
     <w:p>
       <w:pPr>
         <w:pStyle w:val="Heading2"/>
-        <w:rPr>
-          <w:lang w:val="pt-PT"/>
-        </w:rPr>
       </w:pPr>
       <w:r>
         <w:rPr>
@@ -18715,43 +18545,56 @@
           <w:szCs w:val="15"/>
           <w:lang w:val="pt-PT"/>
         </w:rPr>
-        <w:t>8.7. Patent registration</w:t>
-      </w:r>
-    </w:p>
-    <w:p>
-      <w:r>
-        <w:t>No patents are to be registered.</w:t>
-      </w:r>
-    </w:p>
-    <w:p/>
-    <w:p/>
-    <w:p>
-      <w:pPr>
-        <w:pStyle w:val="Heading2"/>
-        <w:rPr>
-          <w:lang w:val="pt-PT"/>
-        </w:rPr>
-      </w:pPr>
-      <w:r>
-        <w:rPr>
-          <w:lang w:val="pt-PT"/>
-        </w:rPr>
-        <w:t>8.8. Justificação de adaptação de edifícios e instalações</w:t>
-      </w:r>
-      <w:r>
-        <w:rPr>
-          <w:lang w:val="pt-PT"/>
-        </w:rPr>
-        <w:br/>
+        <w:t xml:space="preserve">8.7. </w:t>
       </w:r>
       <w:r>
         <w:rPr>
           <w:color w:val="454545"/>
           <w:sz w:val="15"/>
           <w:szCs w:val="15"/>
-          <w:lang w:val="pt-PT"/>
-        </w:rPr>
-        <w:t>8.8. Adaptation of buildings and facilities</w:t>
+        </w:rPr>
+        <w:t>Patent registration</w:t>
+      </w:r>
+    </w:p>
+    <w:p>
+      <w:r>
+        <w:t>No patents are to be registered.</w:t>
+      </w:r>
+    </w:p>
+    <w:p/>
+    <w:p/>
+    <w:p>
+      <w:pPr>
+        <w:pStyle w:val="Heading2"/>
+      </w:pPr>
+      <w:r>
+        <w:rPr>
+          <w:lang w:val="pt-PT"/>
+        </w:rPr>
+        <w:t>8.8. Justificação de adaptação de edifícios e instalações</w:t>
+      </w:r>
+      <w:r>
+        <w:rPr>
+          <w:lang w:val="pt-PT"/>
+        </w:rPr>
+        <w:br/>
+      </w:r>
+      <w:r>
+        <w:rPr>
+          <w:color w:val="454545"/>
+          <w:sz w:val="15"/>
+          <w:szCs w:val="15"/>
+          <w:lang w:val="pt-PT"/>
+        </w:rPr>
+        <w:t xml:space="preserve">8.8. </w:t>
+      </w:r>
+      <w:r>
+        <w:rPr>
+          <w:color w:val="454545"/>
+          <w:sz w:val="15"/>
+          <w:szCs w:val="15"/>
+        </w:rPr>
+        <w:t>Adaptation of buildings and facilities</w:t>
       </w:r>
     </w:p>
     <w:p>
@@ -18806,7 +18649,6 @@
           <w:color w:val="454545"/>
           <w:sz w:val="18"/>
           <w:szCs w:val="18"/>
-          <w:lang w:val="pt-PT"/>
         </w:rPr>
       </w:pPr>
       <w:r>
@@ -18828,7 +18670,15 @@
           <w:szCs w:val="18"/>
           <w:lang w:val="pt-PT"/>
         </w:rPr>
-        <w:t>10. Possible Conflicts of Interest</w:t>
+        <w:t xml:space="preserve">10. </w:t>
+      </w:r>
+      <w:r>
+        <w:rPr>
+          <w:color w:val="454545"/>
+          <w:sz w:val="18"/>
+          <w:szCs w:val="18"/>
+        </w:rPr>
+        <w:t>Possible Conflicts of Interest</w:t>
       </w:r>
     </w:p>
     <w:p>
@@ -20150,7 +20000,7 @@
 </file>
 
 <file path=customXml/itemProps1.xml><?xml version="1.0" encoding="utf-8"?>
-<ds:datastoreItem xmlns:ds="http://schemas.openxmlformats.org/officeDocument/2006/customXml" ds:itemID="{EFDBEB8F-0B96-41EB-AD9D-599D308CBE11}">
+<ds:datastoreItem xmlns:ds="http://schemas.openxmlformats.org/officeDocument/2006/customXml" ds:itemID="{94F8279F-8663-4A36-A6C2-4FCFA649FD85}">
   <ds:schemaRefs>
     <ds:schemaRef ds:uri="http://schemas.openxmlformats.org/officeDocument/2006/bibliography"/>
   </ds:schemaRefs>

</xml_diff>